<commit_message>
Changed C# sample font to Courier New
</commit_message>
<xml_diff>
--- a/Homework/complex-number.docx
+++ b/Homework/complex-number.docx
@@ -429,9 +429,11 @@
         </w:rPr>
         <w:t>&lt;</w:t>
       </w:r>
+      <w:proofErr w:type="spellStart"/>
       <w:r>
         <w:t>ComplexNumber</w:t>
       </w:r>
+      <w:proofErr w:type="spellEnd"/>
       <w:r>
         <w:rPr>
           <w:lang w:val="ru-RU"/>
@@ -585,13 +587,7 @@
         <w:rPr>
           <w:lang w:val="ru-RU"/>
         </w:rPr>
-        <w:t>)</w:t>
-      </w:r>
-      <w:r>
-        <w:rPr>
-          <w:lang w:val="ru-RU"/>
-        </w:rPr>
-        <w:t xml:space="preserve"> </w:t>
+        <w:t xml:space="preserve">) </w:t>
       </w:r>
       <w:r>
         <w:rPr>
@@ -996,15 +992,347 @@
           <w:lang w:val="ru-RU"/>
         </w:rPr>
       </w:pPr>
-      <w:hyperlink r:id="rId6" w:history="1">
-        <w:r>
-          <w:rPr>
-            <w:rStyle w:val="Hyperlink"/>
-            <w:lang w:val="ru-RU"/>
-          </w:rPr>
-          <w:t>https://ru.wikipedia.org/wiki/%D0%9A%D0%BE%D0%BC%D0%BF%D0%BB%D0%B5%D0%BA%D1%81%D0%BD%D0%BE%D0%B5_%D1%87%D0%B8%D1%81%D0%BB%D0%BE</w:t>
-        </w:r>
-      </w:hyperlink>
+      <w:r>
+        <w:fldChar w:fldCharType="begin"/>
+      </w:r>
+      <w:r>
+        <w:rPr>
+          <w:lang w:val="ru-RU"/>
+        </w:rPr>
+        <w:instrText xml:space="preserve"> </w:instrText>
+      </w:r>
+      <w:r>
+        <w:instrText>HYPERLINK</w:instrText>
+      </w:r>
+      <w:r>
+        <w:rPr>
+          <w:lang w:val="ru-RU"/>
+        </w:rPr>
+        <w:instrText xml:space="preserve"> "</w:instrText>
+      </w:r>
+      <w:r>
+        <w:instrText>https</w:instrText>
+      </w:r>
+      <w:r>
+        <w:rPr>
+          <w:lang w:val="ru-RU"/>
+        </w:rPr>
+        <w:instrText>://</w:instrText>
+      </w:r>
+      <w:r>
+        <w:instrText>ru</w:instrText>
+      </w:r>
+      <w:r>
+        <w:rPr>
+          <w:lang w:val="ru-RU"/>
+        </w:rPr>
+        <w:instrText>.</w:instrText>
+      </w:r>
+      <w:r>
+        <w:instrText>wikipedia</w:instrText>
+      </w:r>
+      <w:r>
+        <w:rPr>
+          <w:lang w:val="ru-RU"/>
+        </w:rPr>
+        <w:instrText>.</w:instrText>
+      </w:r>
+      <w:r>
+        <w:instrText>org</w:instrText>
+      </w:r>
+      <w:r>
+        <w:rPr>
+          <w:lang w:val="ru-RU"/>
+        </w:rPr>
+        <w:instrText>/</w:instrText>
+      </w:r>
+      <w:r>
+        <w:instrText>wiki</w:instrText>
+      </w:r>
+      <w:r>
+        <w:rPr>
+          <w:lang w:val="ru-RU"/>
+        </w:rPr>
+        <w:instrText>/%</w:instrText>
+      </w:r>
+      <w:r>
+        <w:instrText>D</w:instrText>
+      </w:r>
+      <w:r>
+        <w:rPr>
+          <w:lang w:val="ru-RU"/>
+        </w:rPr>
+        <w:instrText>0%9</w:instrText>
+      </w:r>
+      <w:r>
+        <w:instrText>A</w:instrText>
+      </w:r>
+      <w:r>
+        <w:rPr>
+          <w:lang w:val="ru-RU"/>
+        </w:rPr>
+        <w:instrText>%</w:instrText>
+      </w:r>
+      <w:r>
+        <w:instrText>D</w:instrText>
+      </w:r>
+      <w:r>
+        <w:rPr>
+          <w:lang w:val="ru-RU"/>
+        </w:rPr>
+        <w:instrText>0%</w:instrText>
+      </w:r>
+      <w:r>
+        <w:instrText>BE</w:instrText>
+      </w:r>
+      <w:r>
+        <w:rPr>
+          <w:lang w:val="ru-RU"/>
+        </w:rPr>
+        <w:instrText>%</w:instrText>
+      </w:r>
+      <w:r>
+        <w:instrText>D</w:instrText>
+      </w:r>
+      <w:r>
+        <w:rPr>
+          <w:lang w:val="ru-RU"/>
+        </w:rPr>
+        <w:instrText>0%</w:instrText>
+      </w:r>
+      <w:r>
+        <w:instrText>BC</w:instrText>
+      </w:r>
+      <w:r>
+        <w:rPr>
+          <w:lang w:val="ru-RU"/>
+        </w:rPr>
+        <w:instrText>%</w:instrText>
+      </w:r>
+      <w:r>
+        <w:instrText>D</w:instrText>
+      </w:r>
+      <w:r>
+        <w:rPr>
+          <w:lang w:val="ru-RU"/>
+        </w:rPr>
+        <w:instrText>0%</w:instrText>
+      </w:r>
+      <w:r>
+        <w:instrText>BF</w:instrText>
+      </w:r>
+      <w:r>
+        <w:rPr>
+          <w:lang w:val="ru-RU"/>
+        </w:rPr>
+        <w:instrText>%</w:instrText>
+      </w:r>
+      <w:r>
+        <w:instrText>D</w:instrText>
+      </w:r>
+      <w:r>
+        <w:rPr>
+          <w:lang w:val="ru-RU"/>
+        </w:rPr>
+        <w:instrText>0%</w:instrText>
+      </w:r>
+      <w:r>
+        <w:instrText>BB</w:instrText>
+      </w:r>
+      <w:r>
+        <w:rPr>
+          <w:lang w:val="ru-RU"/>
+        </w:rPr>
+        <w:instrText>%</w:instrText>
+      </w:r>
+      <w:r>
+        <w:instrText>D</w:instrText>
+      </w:r>
+      <w:r>
+        <w:rPr>
+          <w:lang w:val="ru-RU"/>
+        </w:rPr>
+        <w:instrText>0%</w:instrText>
+      </w:r>
+      <w:r>
+        <w:instrText>B</w:instrText>
+      </w:r>
+      <w:r>
+        <w:rPr>
+          <w:lang w:val="ru-RU"/>
+        </w:rPr>
+        <w:instrText>5%</w:instrText>
+      </w:r>
+      <w:r>
+        <w:instrText>D</w:instrText>
+      </w:r>
+      <w:r>
+        <w:rPr>
+          <w:lang w:val="ru-RU"/>
+        </w:rPr>
+        <w:instrText>0%</w:instrText>
+      </w:r>
+      <w:r>
+        <w:instrText>BA</w:instrText>
+      </w:r>
+      <w:r>
+        <w:rPr>
+          <w:lang w:val="ru-RU"/>
+        </w:rPr>
+        <w:instrText>%</w:instrText>
+      </w:r>
+      <w:r>
+        <w:instrText>D</w:instrText>
+      </w:r>
+      <w:r>
+        <w:rPr>
+          <w:lang w:val="ru-RU"/>
+        </w:rPr>
+        <w:instrText>1%81%</w:instrText>
+      </w:r>
+      <w:r>
+        <w:instrText>D</w:instrText>
+      </w:r>
+      <w:r>
+        <w:rPr>
+          <w:lang w:val="ru-RU"/>
+        </w:rPr>
+        <w:instrText>0%</w:instrText>
+      </w:r>
+      <w:r>
+        <w:instrText>BD</w:instrText>
+      </w:r>
+      <w:r>
+        <w:rPr>
+          <w:lang w:val="ru-RU"/>
+        </w:rPr>
+        <w:instrText>%</w:instrText>
+      </w:r>
+      <w:r>
+        <w:instrText>D</w:instrText>
+      </w:r>
+      <w:r>
+        <w:rPr>
+          <w:lang w:val="ru-RU"/>
+        </w:rPr>
+        <w:instrText>0%</w:instrText>
+      </w:r>
+      <w:r>
+        <w:instrText>BE</w:instrText>
+      </w:r>
+      <w:r>
+        <w:rPr>
+          <w:lang w:val="ru-RU"/>
+        </w:rPr>
+        <w:instrText>%</w:instrText>
+      </w:r>
+      <w:r>
+        <w:instrText>D</w:instrText>
+      </w:r>
+      <w:r>
+        <w:rPr>
+          <w:lang w:val="ru-RU"/>
+        </w:rPr>
+        <w:instrText>0%</w:instrText>
+      </w:r>
+      <w:r>
+        <w:instrText>B</w:instrText>
+      </w:r>
+      <w:r>
+        <w:rPr>
+          <w:lang w:val="ru-RU"/>
+        </w:rPr>
+        <w:instrText>5_%</w:instrText>
+      </w:r>
+      <w:r>
+        <w:instrText>D</w:instrText>
+      </w:r>
+      <w:r>
+        <w:rPr>
+          <w:lang w:val="ru-RU"/>
+        </w:rPr>
+        <w:instrText>1%87%</w:instrText>
+      </w:r>
+      <w:r>
+        <w:instrText>D</w:instrText>
+      </w:r>
+      <w:r>
+        <w:rPr>
+          <w:lang w:val="ru-RU"/>
+        </w:rPr>
+        <w:instrText>0%</w:instrText>
+      </w:r>
+      <w:r>
+        <w:instrText>B</w:instrText>
+      </w:r>
+      <w:r>
+        <w:rPr>
+          <w:lang w:val="ru-RU"/>
+        </w:rPr>
+        <w:instrText>8%</w:instrText>
+      </w:r>
+      <w:r>
+        <w:instrText>D</w:instrText>
+      </w:r>
+      <w:r>
+        <w:rPr>
+          <w:lang w:val="ru-RU"/>
+        </w:rPr>
+        <w:instrText>1%81%</w:instrText>
+      </w:r>
+      <w:r>
+        <w:instrText>D</w:instrText>
+      </w:r>
+      <w:r>
+        <w:rPr>
+          <w:lang w:val="ru-RU"/>
+        </w:rPr>
+        <w:instrText>0%</w:instrText>
+      </w:r>
+      <w:r>
+        <w:instrText>BB</w:instrText>
+      </w:r>
+      <w:r>
+        <w:rPr>
+          <w:lang w:val="ru-RU"/>
+        </w:rPr>
+        <w:instrText>%</w:instrText>
+      </w:r>
+      <w:r>
+        <w:instrText>D</w:instrText>
+      </w:r>
+      <w:r>
+        <w:rPr>
+          <w:lang w:val="ru-RU"/>
+        </w:rPr>
+        <w:instrText>0%</w:instrText>
+      </w:r>
+      <w:r>
+        <w:instrText>BE</w:instrText>
+      </w:r>
+      <w:r>
+        <w:rPr>
+          <w:lang w:val="ru-RU"/>
+        </w:rPr>
+        <w:instrText xml:space="preserve">" </w:instrText>
+      </w:r>
+      <w:r>
+        <w:fldChar w:fldCharType="separate"/>
+      </w:r>
+      <w:r>
+        <w:rPr>
+          <w:rStyle w:val="Hyperlink"/>
+          <w:lang w:val="ru-RU"/>
+        </w:rPr>
+        <w:t>https://ru.wikipedia.org/wiki/%D0%9A%D0%BE%D0%BC%D0%BF%D0%BB%D0%B5%D0%BA%D1%81%D0%BD%D0%BE%D0%B5_%D1%87%D0%B8%D1%81%D0%BB%D0%BE</w:t>
+      </w:r>
+      <w:r>
+        <w:rPr>
+          <w:rStyle w:val="Hyperlink"/>
+          <w:lang w:val="ru-RU"/>
+        </w:rPr>
+        <w:fldChar w:fldCharType="end"/>
+      </w:r>
     </w:p>
     <w:p>
       <w:pPr>
@@ -1065,58 +1393,69 @@
         <w:spacing w:after="0" w:line="240" w:lineRule="auto"/>
         <w:ind w:left="567"/>
         <w:rPr>
-          <w:rFonts w:ascii="Consolas" w:hAnsi="Consolas" w:cs="Consolas"/>
-          <w:sz w:val="19"/>
-          <w:szCs w:val="19"/>
-        </w:rPr>
-      </w:pPr>
-      <w:r>
-        <w:rPr>
-          <w:rFonts w:ascii="Consolas" w:hAnsi="Consolas" w:cs="Consolas"/>
+          <w:rFonts w:ascii="Courier New" w:hAnsi="Courier New" w:cs="Courier New"/>
+          <w:sz w:val="19"/>
+          <w:szCs w:val="19"/>
+        </w:rPr>
+      </w:pPr>
+      <w:r>
+        <w:rPr>
+          <w:rFonts w:ascii="Courier New" w:hAnsi="Courier New" w:cs="Courier New"/>
           <w:color w:val="2B91AF"/>
           <w:sz w:val="19"/>
           <w:szCs w:val="19"/>
         </w:rPr>
+        <w:t>ComplexN</w:t>
+      </w:r>
+      <w:bookmarkStart w:id="0" w:name="_GoBack"/>
+      <w:bookmarkEnd w:id="0"/>
+      <w:r>
+        <w:rPr>
+          <w:rFonts w:ascii="Courier New" w:hAnsi="Courier New" w:cs="Courier New"/>
+          <w:color w:val="2B91AF"/>
+          <w:sz w:val="19"/>
+          <w:szCs w:val="19"/>
+        </w:rPr>
+        <w:t>umber</w:t>
+      </w:r>
+      <w:r>
+        <w:rPr>
+          <w:rFonts w:ascii="Courier New" w:hAnsi="Courier New" w:cs="Courier New"/>
+          <w:sz w:val="19"/>
+          <w:szCs w:val="19"/>
+        </w:rPr>
+        <w:t xml:space="preserve"> x = </w:t>
+      </w:r>
+      <w:r>
+        <w:rPr>
+          <w:rFonts w:ascii="Courier New" w:hAnsi="Courier New" w:cs="Courier New"/>
+          <w:color w:val="0000FF"/>
+          <w:sz w:val="19"/>
+          <w:szCs w:val="19"/>
+        </w:rPr>
+        <w:t>new</w:t>
+      </w:r>
+      <w:r>
+        <w:rPr>
+          <w:rFonts w:ascii="Courier New" w:hAnsi="Courier New" w:cs="Courier New"/>
+          <w:sz w:val="19"/>
+          <w:szCs w:val="19"/>
+        </w:rPr>
+        <w:t xml:space="preserve"> </w:t>
+      </w:r>
+      <w:proofErr w:type="gramStart"/>
+      <w:r>
+        <w:rPr>
+          <w:rFonts w:ascii="Courier New" w:hAnsi="Courier New" w:cs="Courier New"/>
+          <w:color w:val="2B91AF"/>
+          <w:sz w:val="19"/>
+          <w:szCs w:val="19"/>
+        </w:rPr>
         <w:t>ComplexNumber</w:t>
       </w:r>
       <w:r>
         <w:rPr>
-          <w:rFonts w:ascii="Consolas" w:hAnsi="Consolas" w:cs="Consolas"/>
-          <w:sz w:val="19"/>
-          <w:szCs w:val="19"/>
-        </w:rPr>
-        <w:t xml:space="preserve"> x = </w:t>
-      </w:r>
-      <w:r>
-        <w:rPr>
-          <w:rFonts w:ascii="Consolas" w:hAnsi="Consolas" w:cs="Consolas"/>
-          <w:color w:val="0000FF"/>
-          <w:sz w:val="19"/>
-          <w:szCs w:val="19"/>
-        </w:rPr>
-        <w:t>new</w:t>
-      </w:r>
-      <w:r>
-        <w:rPr>
-          <w:rFonts w:ascii="Consolas" w:hAnsi="Consolas" w:cs="Consolas"/>
-          <w:sz w:val="19"/>
-          <w:szCs w:val="19"/>
-        </w:rPr>
-        <w:t xml:space="preserve"> </w:t>
-      </w:r>
-      <w:proofErr w:type="gramStart"/>
-      <w:r>
-        <w:rPr>
-          <w:rFonts w:ascii="Consolas" w:hAnsi="Consolas" w:cs="Consolas"/>
-          <w:color w:val="2B91AF"/>
-          <w:sz w:val="19"/>
-          <w:szCs w:val="19"/>
-        </w:rPr>
-        <w:t>ComplexNumber</w:t>
-      </w:r>
-      <w:r>
-        <w:rPr>
-          <w:rFonts w:ascii="Consolas" w:hAnsi="Consolas" w:cs="Consolas"/>
+          <w:rFonts w:ascii="Courier New" w:hAnsi="Courier New" w:cs="Courier New"/>
           <w:sz w:val="19"/>
           <w:szCs w:val="19"/>
         </w:rPr>
@@ -1125,7 +1464,7 @@
       <w:proofErr w:type="gramEnd"/>
       <w:r>
         <w:rPr>
-          <w:rFonts w:ascii="Consolas" w:hAnsi="Consolas" w:cs="Consolas"/>
+          <w:rFonts w:ascii="Courier New" w:hAnsi="Courier New" w:cs="Courier New"/>
           <w:sz w:val="19"/>
           <w:szCs w:val="19"/>
         </w:rPr>
@@ -1140,14 +1479,14 @@
         <w:spacing w:after="0" w:line="240" w:lineRule="auto"/>
         <w:ind w:left="567"/>
         <w:rPr>
-          <w:rFonts w:ascii="Consolas" w:hAnsi="Consolas" w:cs="Consolas"/>
-          <w:sz w:val="19"/>
-          <w:szCs w:val="19"/>
-        </w:rPr>
-      </w:pPr>
-      <w:r>
-        <w:rPr>
-          <w:rFonts w:ascii="Consolas" w:hAnsi="Consolas" w:cs="Consolas"/>
+          <w:rFonts w:ascii="Courier New" w:hAnsi="Courier New" w:cs="Courier New"/>
+          <w:sz w:val="19"/>
+          <w:szCs w:val="19"/>
+        </w:rPr>
+      </w:pPr>
+      <w:r>
+        <w:rPr>
+          <w:rFonts w:ascii="Courier New" w:hAnsi="Courier New" w:cs="Courier New"/>
           <w:color w:val="2B91AF"/>
           <w:sz w:val="19"/>
           <w:szCs w:val="19"/>
@@ -1156,7 +1495,7 @@
       </w:r>
       <w:r>
         <w:rPr>
-          <w:rFonts w:ascii="Consolas" w:hAnsi="Consolas" w:cs="Consolas"/>
+          <w:rFonts w:ascii="Courier New" w:hAnsi="Courier New" w:cs="Courier New"/>
           <w:sz w:val="19"/>
           <w:szCs w:val="19"/>
         </w:rPr>
@@ -1164,7 +1503,7 @@
       </w:r>
       <w:r>
         <w:rPr>
-          <w:rFonts w:ascii="Consolas" w:hAnsi="Consolas" w:cs="Consolas"/>
+          <w:rFonts w:ascii="Courier New" w:hAnsi="Courier New" w:cs="Courier New"/>
           <w:color w:val="0000FF"/>
           <w:sz w:val="19"/>
           <w:szCs w:val="19"/>
@@ -1173,7 +1512,7 @@
       </w:r>
       <w:r>
         <w:rPr>
-          <w:rFonts w:ascii="Consolas" w:hAnsi="Consolas" w:cs="Consolas"/>
+          <w:rFonts w:ascii="Courier New" w:hAnsi="Courier New" w:cs="Courier New"/>
           <w:sz w:val="19"/>
           <w:szCs w:val="19"/>
         </w:rPr>
@@ -1188,7 +1527,7 @@
         <w:spacing w:after="0" w:line="240" w:lineRule="auto"/>
         <w:ind w:left="567"/>
         <w:rPr>
-          <w:rFonts w:ascii="Consolas" w:hAnsi="Consolas" w:cs="Consolas"/>
+          <w:rFonts w:ascii="Courier New" w:hAnsi="Courier New" w:cs="Courier New"/>
           <w:sz w:val="19"/>
           <w:szCs w:val="19"/>
         </w:rPr>
@@ -1202,14 +1541,14 @@
         <w:spacing w:after="0" w:line="240" w:lineRule="auto"/>
         <w:ind w:left="567"/>
         <w:rPr>
-          <w:rFonts w:ascii="Consolas" w:hAnsi="Consolas" w:cs="Consolas"/>
-          <w:sz w:val="19"/>
-          <w:szCs w:val="19"/>
-        </w:rPr>
-      </w:pPr>
-      <w:r>
-        <w:rPr>
-          <w:rFonts w:ascii="Consolas" w:hAnsi="Consolas" w:cs="Consolas"/>
+          <w:rFonts w:ascii="Courier New" w:hAnsi="Courier New" w:cs="Courier New"/>
+          <w:sz w:val="19"/>
+          <w:szCs w:val="19"/>
+        </w:rPr>
+      </w:pPr>
+      <w:r>
+        <w:rPr>
+          <w:rFonts w:ascii="Courier New" w:hAnsi="Courier New" w:cs="Courier New"/>
           <w:color w:val="0000FF"/>
           <w:sz w:val="19"/>
           <w:szCs w:val="19"/>
@@ -1219,7 +1558,7 @@
       </w:r>
       <w:r>
         <w:rPr>
-          <w:rFonts w:ascii="Consolas" w:hAnsi="Consolas" w:cs="Consolas"/>
+          <w:rFonts w:ascii="Courier New" w:hAnsi="Courier New" w:cs="Courier New"/>
           <w:sz w:val="19"/>
           <w:szCs w:val="19"/>
         </w:rPr>
@@ -1227,7 +1566,7 @@
       </w:r>
       <w:r>
         <w:rPr>
-          <w:rFonts w:ascii="Consolas" w:hAnsi="Consolas" w:cs="Consolas"/>
+          <w:rFonts w:ascii="Courier New" w:hAnsi="Courier New" w:cs="Courier New"/>
           <w:color w:val="0000FF"/>
           <w:sz w:val="19"/>
           <w:szCs w:val="19"/>
@@ -1236,7 +1575,7 @@
       </w:r>
       <w:r>
         <w:rPr>
-          <w:rFonts w:ascii="Consolas" w:hAnsi="Consolas" w:cs="Consolas"/>
+          <w:rFonts w:ascii="Courier New" w:hAnsi="Courier New" w:cs="Courier New"/>
           <w:sz w:val="19"/>
           <w:szCs w:val="19"/>
         </w:rPr>
@@ -1251,14 +1590,14 @@
         <w:spacing w:after="0" w:line="240" w:lineRule="auto"/>
         <w:ind w:left="567"/>
         <w:rPr>
-          <w:rFonts w:ascii="Consolas" w:hAnsi="Consolas" w:cs="Consolas"/>
-          <w:sz w:val="19"/>
-          <w:szCs w:val="19"/>
-        </w:rPr>
-      </w:pPr>
-      <w:r>
-        <w:rPr>
-          <w:rFonts w:ascii="Consolas" w:hAnsi="Consolas" w:cs="Consolas"/>
+          <w:rFonts w:ascii="Courier New" w:hAnsi="Courier New" w:cs="Courier New"/>
+          <w:sz w:val="19"/>
+          <w:szCs w:val="19"/>
+        </w:rPr>
+      </w:pPr>
+      <w:r>
+        <w:rPr>
+          <w:rFonts w:ascii="Courier New" w:hAnsi="Courier New" w:cs="Courier New"/>
           <w:sz w:val="19"/>
           <w:szCs w:val="19"/>
         </w:rPr>
@@ -1273,14 +1612,14 @@
         <w:spacing w:after="0" w:line="240" w:lineRule="auto"/>
         <w:ind w:left="567"/>
         <w:rPr>
-          <w:rFonts w:ascii="Consolas" w:hAnsi="Consolas" w:cs="Consolas"/>
-          <w:sz w:val="19"/>
-          <w:szCs w:val="19"/>
-        </w:rPr>
-      </w:pPr>
-      <w:r>
-        <w:rPr>
-          <w:rFonts w:ascii="Consolas" w:hAnsi="Consolas" w:cs="Consolas"/>
+          <w:rFonts w:ascii="Courier New" w:hAnsi="Courier New" w:cs="Courier New"/>
+          <w:sz w:val="19"/>
+          <w:szCs w:val="19"/>
+        </w:rPr>
+      </w:pPr>
+      <w:r>
+        <w:rPr>
+          <w:rFonts w:ascii="Courier New" w:hAnsi="Courier New" w:cs="Courier New"/>
           <w:sz w:val="19"/>
           <w:szCs w:val="19"/>
         </w:rPr>
@@ -1288,7 +1627,7 @@
       </w:r>
       <w:r>
         <w:rPr>
-          <w:rFonts w:ascii="Consolas" w:hAnsi="Consolas" w:cs="Consolas"/>
+          <w:rFonts w:ascii="Courier New" w:hAnsi="Courier New" w:cs="Courier New"/>
           <w:color w:val="0000FF"/>
           <w:sz w:val="19"/>
           <w:szCs w:val="19"/>
@@ -1297,7 +1636,7 @@
       </w:r>
       <w:r>
         <w:rPr>
-          <w:rFonts w:ascii="Consolas" w:hAnsi="Consolas" w:cs="Consolas"/>
+          <w:rFonts w:ascii="Courier New" w:hAnsi="Courier New" w:cs="Courier New"/>
           <w:sz w:val="19"/>
           <w:szCs w:val="19"/>
         </w:rPr>
@@ -1305,7 +1644,7 @@
       </w:r>
       <w:r>
         <w:rPr>
-          <w:rFonts w:ascii="Consolas" w:hAnsi="Consolas" w:cs="Consolas"/>
+          <w:rFonts w:ascii="Courier New" w:hAnsi="Courier New" w:cs="Courier New"/>
           <w:color w:val="2B91AF"/>
           <w:sz w:val="19"/>
           <w:szCs w:val="19"/>
@@ -1314,7 +1653,7 @@
       </w:r>
       <w:r>
         <w:rPr>
-          <w:rFonts w:ascii="Consolas" w:hAnsi="Consolas" w:cs="Consolas"/>
+          <w:rFonts w:ascii="Courier New" w:hAnsi="Courier New" w:cs="Courier New"/>
           <w:sz w:val="19"/>
           <w:szCs w:val="19"/>
         </w:rPr>
@@ -1329,7 +1668,7 @@
         <w:spacing w:after="0" w:line="240" w:lineRule="auto"/>
         <w:ind w:left="567"/>
         <w:rPr>
-          <w:rFonts w:ascii="Consolas" w:hAnsi="Consolas" w:cs="Consolas"/>
+          <w:rFonts w:ascii="Courier New" w:hAnsi="Courier New" w:cs="Courier New"/>
           <w:sz w:val="19"/>
           <w:szCs w:val="19"/>
         </w:rPr>
@@ -1343,14 +1682,14 @@
         <w:spacing w:after="0" w:line="240" w:lineRule="auto"/>
         <w:ind w:left="567"/>
         <w:rPr>
-          <w:rFonts w:ascii="Consolas" w:hAnsi="Consolas" w:cs="Consolas"/>
-          <w:sz w:val="19"/>
-          <w:szCs w:val="19"/>
-        </w:rPr>
-      </w:pPr>
-      <w:r>
-        <w:rPr>
-          <w:rFonts w:ascii="Consolas" w:hAnsi="Consolas" w:cs="Consolas"/>
+          <w:rFonts w:ascii="Courier New" w:hAnsi="Courier New" w:cs="Courier New"/>
+          <w:sz w:val="19"/>
+          <w:szCs w:val="19"/>
+        </w:rPr>
+      </w:pPr>
+      <w:r>
+        <w:rPr>
+          <w:rFonts w:ascii="Courier New" w:hAnsi="Courier New" w:cs="Courier New"/>
           <w:sz w:val="19"/>
           <w:szCs w:val="19"/>
         </w:rPr>
@@ -1358,7 +1697,7 @@
       </w:r>
       <w:r>
         <w:rPr>
-          <w:rFonts w:ascii="Consolas" w:hAnsi="Consolas" w:cs="Consolas"/>
+          <w:rFonts w:ascii="Courier New" w:hAnsi="Courier New" w:cs="Courier New"/>
           <w:color w:val="2B91AF"/>
           <w:sz w:val="19"/>
           <w:szCs w:val="19"/>
@@ -1367,7 +1706,7 @@
       </w:r>
       <w:r>
         <w:rPr>
-          <w:rFonts w:ascii="Consolas" w:hAnsi="Consolas" w:cs="Consolas"/>
+          <w:rFonts w:ascii="Courier New" w:hAnsi="Courier New" w:cs="Courier New"/>
           <w:sz w:val="19"/>
           <w:szCs w:val="19"/>
         </w:rPr>
@@ -1382,14 +1721,14 @@
         <w:spacing w:after="0" w:line="240" w:lineRule="auto"/>
         <w:ind w:left="567"/>
         <w:rPr>
-          <w:rFonts w:ascii="Consolas" w:hAnsi="Consolas" w:cs="Consolas"/>
-          <w:sz w:val="19"/>
-          <w:szCs w:val="19"/>
-        </w:rPr>
-      </w:pPr>
-      <w:r>
-        <w:rPr>
-          <w:rFonts w:ascii="Consolas" w:hAnsi="Consolas" w:cs="Consolas"/>
+          <w:rFonts w:ascii="Courier New" w:hAnsi="Courier New" w:cs="Courier New"/>
+          <w:sz w:val="19"/>
+          <w:szCs w:val="19"/>
+        </w:rPr>
+      </w:pPr>
+      <w:r>
+        <w:rPr>
+          <w:rFonts w:ascii="Courier New" w:hAnsi="Courier New" w:cs="Courier New"/>
           <w:sz w:val="19"/>
           <w:szCs w:val="19"/>
         </w:rPr>
@@ -1397,7 +1736,7 @@
       </w:r>
       <w:r>
         <w:rPr>
-          <w:rFonts w:ascii="Consolas" w:hAnsi="Consolas" w:cs="Consolas"/>
+          <w:rFonts w:ascii="Courier New" w:hAnsi="Courier New" w:cs="Courier New"/>
           <w:color w:val="2B91AF"/>
           <w:sz w:val="19"/>
           <w:szCs w:val="19"/>
@@ -1406,7 +1745,7 @@
       </w:r>
       <w:r>
         <w:rPr>
-          <w:rFonts w:ascii="Consolas" w:hAnsi="Consolas" w:cs="Consolas"/>
+          <w:rFonts w:ascii="Courier New" w:hAnsi="Courier New" w:cs="Courier New"/>
           <w:sz w:val="19"/>
           <w:szCs w:val="19"/>
         </w:rPr>
@@ -1414,7 +1753,7 @@
       </w:r>
       <w:r>
         <w:rPr>
-          <w:rFonts w:ascii="Consolas" w:hAnsi="Consolas" w:cs="Consolas"/>
+          <w:rFonts w:ascii="Courier New" w:hAnsi="Courier New" w:cs="Courier New"/>
           <w:color w:val="008000"/>
           <w:sz w:val="19"/>
           <w:szCs w:val="19"/>
@@ -1430,7 +1769,7 @@
         <w:spacing w:after="0" w:line="240" w:lineRule="auto"/>
         <w:ind w:left="567"/>
         <w:rPr>
-          <w:rFonts w:ascii="Consolas" w:hAnsi="Consolas" w:cs="Consolas"/>
+          <w:rFonts w:ascii="Courier New" w:hAnsi="Courier New" w:cs="Courier New"/>
           <w:sz w:val="19"/>
           <w:szCs w:val="19"/>
         </w:rPr>
@@ -1444,14 +1783,14 @@
         <w:spacing w:after="0" w:line="240" w:lineRule="auto"/>
         <w:ind w:left="567"/>
         <w:rPr>
-          <w:rFonts w:ascii="Consolas" w:hAnsi="Consolas" w:cs="Consolas"/>
-          <w:sz w:val="19"/>
-          <w:szCs w:val="19"/>
-        </w:rPr>
-      </w:pPr>
-      <w:r>
-        <w:rPr>
-          <w:rFonts w:ascii="Consolas" w:hAnsi="Consolas" w:cs="Consolas"/>
+          <w:rFonts w:ascii="Courier New" w:hAnsi="Courier New" w:cs="Courier New"/>
+          <w:sz w:val="19"/>
+          <w:szCs w:val="19"/>
+        </w:rPr>
+      </w:pPr>
+      <w:r>
+        <w:rPr>
+          <w:rFonts w:ascii="Courier New" w:hAnsi="Courier New" w:cs="Courier New"/>
           <w:sz w:val="19"/>
           <w:szCs w:val="19"/>
         </w:rPr>
@@ -1466,14 +1805,14 @@
         <w:spacing w:after="0" w:line="240" w:lineRule="auto"/>
         <w:ind w:left="567"/>
         <w:rPr>
-          <w:rFonts w:ascii="Consolas" w:hAnsi="Consolas" w:cs="Consolas"/>
-          <w:sz w:val="19"/>
-          <w:szCs w:val="19"/>
-        </w:rPr>
-      </w:pPr>
-      <w:r>
-        <w:rPr>
-          <w:rFonts w:ascii="Consolas" w:hAnsi="Consolas" w:cs="Consolas"/>
+          <w:rFonts w:ascii="Courier New" w:hAnsi="Courier New" w:cs="Courier New"/>
+          <w:sz w:val="19"/>
+          <w:szCs w:val="19"/>
+        </w:rPr>
+      </w:pPr>
+      <w:r>
+        <w:rPr>
+          <w:rFonts w:ascii="Courier New" w:hAnsi="Courier New" w:cs="Courier New"/>
           <w:sz w:val="19"/>
           <w:szCs w:val="19"/>
         </w:rPr>
@@ -1481,7 +1820,7 @@
       </w:r>
       <w:r>
         <w:rPr>
-          <w:rFonts w:ascii="Consolas" w:hAnsi="Consolas" w:cs="Consolas"/>
+          <w:rFonts w:ascii="Courier New" w:hAnsi="Courier New" w:cs="Courier New"/>
           <w:color w:val="2B91AF"/>
           <w:sz w:val="19"/>
           <w:szCs w:val="19"/>
@@ -1490,7 +1829,7 @@
       </w:r>
       <w:r>
         <w:rPr>
-          <w:rFonts w:ascii="Consolas" w:hAnsi="Consolas" w:cs="Consolas"/>
+          <w:rFonts w:ascii="Courier New" w:hAnsi="Courier New" w:cs="Courier New"/>
           <w:sz w:val="19"/>
           <w:szCs w:val="19"/>
         </w:rPr>
@@ -1498,7 +1837,7 @@
       </w:r>
       <w:r>
         <w:rPr>
-          <w:rFonts w:ascii="Consolas" w:hAnsi="Consolas" w:cs="Consolas"/>
+          <w:rFonts w:ascii="Courier New" w:hAnsi="Courier New" w:cs="Courier New"/>
           <w:color w:val="008000"/>
           <w:sz w:val="19"/>
           <w:szCs w:val="19"/>
@@ -1514,7 +1853,7 @@
         <w:spacing w:after="0" w:line="240" w:lineRule="auto"/>
         <w:ind w:left="567"/>
         <w:rPr>
-          <w:rFonts w:ascii="Consolas" w:hAnsi="Consolas" w:cs="Consolas"/>
+          <w:rFonts w:ascii="Courier New" w:hAnsi="Courier New" w:cs="Courier New"/>
           <w:sz w:val="19"/>
           <w:szCs w:val="19"/>
         </w:rPr>
@@ -1528,14 +1867,14 @@
         <w:spacing w:after="0" w:line="240" w:lineRule="auto"/>
         <w:ind w:left="567"/>
         <w:rPr>
-          <w:rFonts w:ascii="Consolas" w:hAnsi="Consolas" w:cs="Consolas"/>
-          <w:sz w:val="19"/>
-          <w:szCs w:val="19"/>
-        </w:rPr>
-      </w:pPr>
-      <w:r>
-        <w:rPr>
-          <w:rFonts w:ascii="Consolas" w:hAnsi="Consolas" w:cs="Consolas"/>
+          <w:rFonts w:ascii="Courier New" w:hAnsi="Courier New" w:cs="Courier New"/>
+          <w:sz w:val="19"/>
+          <w:szCs w:val="19"/>
+        </w:rPr>
+      </w:pPr>
+      <w:r>
+        <w:rPr>
+          <w:rFonts w:ascii="Courier New" w:hAnsi="Courier New" w:cs="Courier New"/>
           <w:sz w:val="19"/>
           <w:szCs w:val="19"/>
         </w:rPr>
@@ -1550,14 +1889,14 @@
         <w:spacing w:after="0" w:line="240" w:lineRule="auto"/>
         <w:ind w:left="567"/>
         <w:rPr>
-          <w:rFonts w:ascii="Consolas" w:hAnsi="Consolas" w:cs="Consolas"/>
-          <w:sz w:val="19"/>
-          <w:szCs w:val="19"/>
-        </w:rPr>
-      </w:pPr>
-      <w:r>
-        <w:rPr>
-          <w:rFonts w:ascii="Consolas" w:hAnsi="Consolas" w:cs="Consolas"/>
+          <w:rFonts w:ascii="Courier New" w:hAnsi="Courier New" w:cs="Courier New"/>
+          <w:sz w:val="19"/>
+          <w:szCs w:val="19"/>
+        </w:rPr>
+      </w:pPr>
+      <w:r>
+        <w:rPr>
+          <w:rFonts w:ascii="Courier New" w:hAnsi="Courier New" w:cs="Courier New"/>
           <w:sz w:val="19"/>
           <w:szCs w:val="19"/>
         </w:rPr>
@@ -1572,14 +1911,14 @@
         <w:spacing w:after="0" w:line="240" w:lineRule="auto"/>
         <w:ind w:left="567"/>
         <w:rPr>
-          <w:rFonts w:ascii="Consolas" w:hAnsi="Consolas" w:cs="Consolas"/>
-          <w:sz w:val="19"/>
-          <w:szCs w:val="19"/>
-        </w:rPr>
-      </w:pPr>
-      <w:r>
-        <w:rPr>
-          <w:rFonts w:ascii="Consolas" w:hAnsi="Consolas" w:cs="Consolas"/>
+          <w:rFonts w:ascii="Courier New" w:hAnsi="Courier New" w:cs="Courier New"/>
+          <w:sz w:val="19"/>
+          <w:szCs w:val="19"/>
+        </w:rPr>
+      </w:pPr>
+      <w:r>
+        <w:rPr>
+          <w:rFonts w:ascii="Courier New" w:hAnsi="Courier New" w:cs="Courier New"/>
           <w:sz w:val="19"/>
           <w:szCs w:val="19"/>
         </w:rPr>
@@ -1587,7 +1926,7 @@
       </w:r>
       <w:r>
         <w:rPr>
-          <w:rFonts w:ascii="Consolas" w:hAnsi="Consolas" w:cs="Consolas"/>
+          <w:rFonts w:ascii="Courier New" w:hAnsi="Courier New" w:cs="Courier New"/>
           <w:color w:val="2B91AF"/>
           <w:sz w:val="19"/>
           <w:szCs w:val="19"/>
@@ -1596,7 +1935,7 @@
       </w:r>
       <w:r>
         <w:rPr>
-          <w:rFonts w:ascii="Consolas" w:hAnsi="Consolas" w:cs="Consolas"/>
+          <w:rFonts w:ascii="Courier New" w:hAnsi="Courier New" w:cs="Courier New"/>
           <w:sz w:val="19"/>
           <w:szCs w:val="19"/>
         </w:rPr>
@@ -1604,7 +1943,7 @@
       </w:r>
       <w:r>
         <w:rPr>
-          <w:rFonts w:ascii="Consolas" w:hAnsi="Consolas" w:cs="Consolas"/>
+          <w:rFonts w:ascii="Courier New" w:hAnsi="Courier New" w:cs="Courier New"/>
           <w:color w:val="008000"/>
           <w:sz w:val="19"/>
           <w:szCs w:val="19"/>
@@ -1620,7 +1959,7 @@
         <w:spacing w:after="0" w:line="240" w:lineRule="auto"/>
         <w:ind w:left="567"/>
         <w:rPr>
-          <w:rFonts w:ascii="Consolas" w:hAnsi="Consolas" w:cs="Consolas"/>
+          <w:rFonts w:ascii="Courier New" w:hAnsi="Courier New" w:cs="Courier New"/>
           <w:sz w:val="19"/>
           <w:szCs w:val="19"/>
         </w:rPr>
@@ -1634,16 +1973,14 @@
         <w:spacing w:after="0" w:line="240" w:lineRule="auto"/>
         <w:ind w:left="567"/>
         <w:rPr>
-          <w:rFonts w:ascii="Consolas" w:hAnsi="Consolas" w:cs="Consolas"/>
-          <w:sz w:val="19"/>
-          <w:szCs w:val="19"/>
-        </w:rPr>
-      </w:pPr>
-      <w:bookmarkStart w:id="0" w:name="_GoBack"/>
-      <w:bookmarkEnd w:id="0"/>
-      <w:r>
-        <w:rPr>
-          <w:rFonts w:ascii="Consolas" w:hAnsi="Consolas" w:cs="Consolas"/>
+          <w:rFonts w:ascii="Courier New" w:hAnsi="Courier New" w:cs="Courier New"/>
+          <w:sz w:val="19"/>
+          <w:szCs w:val="19"/>
+        </w:rPr>
+      </w:pPr>
+      <w:r>
+        <w:rPr>
+          <w:rFonts w:ascii="Courier New" w:hAnsi="Courier New" w:cs="Courier New"/>
           <w:sz w:val="19"/>
           <w:szCs w:val="19"/>
         </w:rPr>
@@ -1652,7 +1989,7 @@
       <w:proofErr w:type="gramStart"/>
       <w:r>
         <w:rPr>
-          <w:rFonts w:ascii="Consolas" w:hAnsi="Consolas" w:cs="Consolas"/>
+          <w:rFonts w:ascii="Courier New" w:hAnsi="Courier New" w:cs="Courier New"/>
           <w:color w:val="0000FF"/>
           <w:sz w:val="19"/>
           <w:szCs w:val="19"/>
@@ -1662,7 +1999,7 @@
       <w:proofErr w:type="gramEnd"/>
       <w:r>
         <w:rPr>
-          <w:rFonts w:ascii="Consolas" w:hAnsi="Consolas" w:cs="Consolas"/>
+          <w:rFonts w:ascii="Courier New" w:hAnsi="Courier New" w:cs="Courier New"/>
           <w:sz w:val="19"/>
           <w:szCs w:val="19"/>
         </w:rPr>
@@ -1677,14 +2014,14 @@
         <w:spacing w:after="0" w:line="240" w:lineRule="auto"/>
         <w:ind w:left="567"/>
         <w:rPr>
-          <w:rFonts w:ascii="Consolas" w:hAnsi="Consolas" w:cs="Consolas"/>
-          <w:sz w:val="19"/>
-          <w:szCs w:val="19"/>
-        </w:rPr>
-      </w:pPr>
-      <w:r>
-        <w:rPr>
-          <w:rFonts w:ascii="Consolas" w:hAnsi="Consolas" w:cs="Consolas"/>
+          <w:rFonts w:ascii="Courier New" w:hAnsi="Courier New" w:cs="Courier New"/>
+          <w:sz w:val="19"/>
+          <w:szCs w:val="19"/>
+        </w:rPr>
+      </w:pPr>
+      <w:r>
+        <w:rPr>
+          <w:rFonts w:ascii="Courier New" w:hAnsi="Courier New" w:cs="Courier New"/>
           <w:sz w:val="19"/>
           <w:szCs w:val="19"/>
         </w:rPr>
@@ -1699,14 +2036,14 @@
         <w:spacing w:after="0" w:line="240" w:lineRule="auto"/>
         <w:ind w:left="567"/>
         <w:rPr>
-          <w:rFonts w:ascii="Consolas" w:hAnsi="Consolas" w:cs="Consolas"/>
-          <w:sz w:val="19"/>
-          <w:szCs w:val="19"/>
-        </w:rPr>
-      </w:pPr>
-      <w:r>
-        <w:rPr>
-          <w:rFonts w:ascii="Consolas" w:hAnsi="Consolas" w:cs="Consolas"/>
+          <w:rFonts w:ascii="Courier New" w:hAnsi="Courier New" w:cs="Courier New"/>
+          <w:sz w:val="19"/>
+          <w:szCs w:val="19"/>
+        </w:rPr>
+      </w:pPr>
+      <w:r>
+        <w:rPr>
+          <w:rFonts w:ascii="Courier New" w:hAnsi="Courier New" w:cs="Courier New"/>
           <w:sz w:val="19"/>
           <w:szCs w:val="19"/>
         </w:rPr>
@@ -1715,7 +2052,7 @@
       <w:proofErr w:type="gramStart"/>
       <w:r>
         <w:rPr>
-          <w:rFonts w:ascii="Consolas" w:hAnsi="Consolas" w:cs="Consolas"/>
+          <w:rFonts w:ascii="Courier New" w:hAnsi="Courier New" w:cs="Courier New"/>
           <w:color w:val="2B91AF"/>
           <w:sz w:val="19"/>
           <w:szCs w:val="19"/>
@@ -1724,7 +2061,7 @@
       </w:r>
       <w:r>
         <w:rPr>
-          <w:rFonts w:ascii="Consolas" w:hAnsi="Consolas" w:cs="Consolas"/>
+          <w:rFonts w:ascii="Courier New" w:hAnsi="Courier New" w:cs="Courier New"/>
           <w:sz w:val="19"/>
           <w:szCs w:val="19"/>
         </w:rPr>
@@ -1733,7 +2070,7 @@
       <w:proofErr w:type="gramEnd"/>
       <w:r>
         <w:rPr>
-          <w:rFonts w:ascii="Consolas" w:hAnsi="Consolas" w:cs="Consolas"/>
+          <w:rFonts w:ascii="Courier New" w:hAnsi="Courier New" w:cs="Courier New"/>
           <w:color w:val="A31515"/>
           <w:sz w:val="19"/>
           <w:szCs w:val="19"/>
@@ -1742,7 +2079,7 @@
       </w:r>
       <w:r>
         <w:rPr>
-          <w:rFonts w:ascii="Consolas" w:hAnsi="Consolas" w:cs="Consolas"/>
+          <w:rFonts w:ascii="Courier New" w:hAnsi="Courier New" w:cs="Courier New"/>
           <w:color w:val="3CB371"/>
           <w:sz w:val="19"/>
           <w:szCs w:val="19"/>
@@ -1751,7 +2088,7 @@
       </w:r>
       <w:r>
         <w:rPr>
-          <w:rFonts w:ascii="Consolas" w:hAnsi="Consolas" w:cs="Consolas"/>
+          <w:rFonts w:ascii="Courier New" w:hAnsi="Courier New" w:cs="Courier New"/>
           <w:color w:val="A31515"/>
           <w:sz w:val="19"/>
           <w:szCs w:val="19"/>
@@ -1760,7 +2097,7 @@
       </w:r>
       <w:r>
         <w:rPr>
-          <w:rFonts w:ascii="Consolas" w:hAnsi="Consolas" w:cs="Consolas"/>
+          <w:rFonts w:ascii="Courier New" w:hAnsi="Courier New" w:cs="Courier New"/>
           <w:sz w:val="19"/>
           <w:szCs w:val="19"/>
         </w:rPr>
@@ -1768,7 +2105,7 @@
       </w:r>
       <w:r>
         <w:rPr>
-          <w:rFonts w:ascii="Consolas" w:hAnsi="Consolas" w:cs="Consolas"/>
+          <w:rFonts w:ascii="Courier New" w:hAnsi="Courier New" w:cs="Courier New"/>
           <w:sz w:val="19"/>
           <w:szCs w:val="19"/>
         </w:rPr>
@@ -1776,30 +2113,12 @@
       </w:r>
       <w:r>
         <w:rPr>
-          <w:rFonts w:ascii="Consolas" w:hAnsi="Consolas" w:cs="Consolas"/>
+          <w:rFonts w:ascii="Courier New" w:hAnsi="Courier New" w:cs="Courier New"/>
           <w:color w:val="008000"/>
           <w:sz w:val="19"/>
           <w:szCs w:val="19"/>
         </w:rPr>
-        <w:t>// 3</w:t>
-      </w:r>
-      <w:r>
-        <w:rPr>
-          <w:rFonts w:ascii="Consolas" w:hAnsi="Consolas" w:cs="Consolas"/>
-          <w:color w:val="008000"/>
-          <w:sz w:val="19"/>
-          <w:szCs w:val="19"/>
-        </w:rPr>
-        <w:t>-</w:t>
-      </w:r>
-      <w:r>
-        <w:rPr>
-          <w:rFonts w:ascii="Consolas" w:hAnsi="Consolas" w:cs="Consolas"/>
-          <w:color w:val="008000"/>
-          <w:sz w:val="19"/>
-          <w:szCs w:val="19"/>
-        </w:rPr>
-        <w:t>i8</w:t>
+        <w:t>// 3-i8</w:t>
       </w:r>
     </w:p>
     <w:p>
@@ -1810,14 +2129,14 @@
         <w:spacing w:after="0" w:line="240" w:lineRule="auto"/>
         <w:ind w:left="567"/>
         <w:rPr>
-          <w:rFonts w:ascii="Consolas" w:hAnsi="Consolas" w:cs="Consolas"/>
-          <w:sz w:val="19"/>
-          <w:szCs w:val="19"/>
-        </w:rPr>
-      </w:pPr>
-      <w:r>
-        <w:rPr>
-          <w:rFonts w:ascii="Consolas" w:hAnsi="Consolas" w:cs="Consolas"/>
+          <w:rFonts w:ascii="Courier New" w:hAnsi="Courier New" w:cs="Courier New"/>
+          <w:sz w:val="19"/>
+          <w:szCs w:val="19"/>
+        </w:rPr>
+      </w:pPr>
+      <w:r>
+        <w:rPr>
+          <w:rFonts w:ascii="Courier New" w:hAnsi="Courier New" w:cs="Courier New"/>
           <w:sz w:val="19"/>
           <w:szCs w:val="19"/>
         </w:rPr>
@@ -1826,7 +2145,7 @@
       <w:proofErr w:type="gramStart"/>
       <w:r>
         <w:rPr>
-          <w:rFonts w:ascii="Consolas" w:hAnsi="Consolas" w:cs="Consolas"/>
+          <w:rFonts w:ascii="Courier New" w:hAnsi="Courier New" w:cs="Courier New"/>
           <w:color w:val="2B91AF"/>
           <w:sz w:val="19"/>
           <w:szCs w:val="19"/>
@@ -1835,7 +2154,7 @@
       </w:r>
       <w:r>
         <w:rPr>
-          <w:rFonts w:ascii="Consolas" w:hAnsi="Consolas" w:cs="Consolas"/>
+          <w:rFonts w:ascii="Courier New" w:hAnsi="Courier New" w:cs="Courier New"/>
           <w:sz w:val="19"/>
           <w:szCs w:val="19"/>
         </w:rPr>
@@ -1844,7 +2163,7 @@
       <w:proofErr w:type="gramEnd"/>
       <w:r>
         <w:rPr>
-          <w:rFonts w:ascii="Consolas" w:hAnsi="Consolas" w:cs="Consolas"/>
+          <w:rFonts w:ascii="Courier New" w:hAnsi="Courier New" w:cs="Courier New"/>
           <w:color w:val="A31515"/>
           <w:sz w:val="19"/>
           <w:szCs w:val="19"/>
@@ -1853,7 +2172,7 @@
       </w:r>
       <w:r>
         <w:rPr>
-          <w:rFonts w:ascii="Consolas" w:hAnsi="Consolas" w:cs="Consolas"/>
+          <w:rFonts w:ascii="Courier New" w:hAnsi="Courier New" w:cs="Courier New"/>
           <w:color w:val="3CB371"/>
           <w:sz w:val="19"/>
           <w:szCs w:val="19"/>
@@ -1862,7 +2181,7 @@
       </w:r>
       <w:r>
         <w:rPr>
-          <w:rFonts w:ascii="Consolas" w:hAnsi="Consolas" w:cs="Consolas"/>
+          <w:rFonts w:ascii="Courier New" w:hAnsi="Courier New" w:cs="Courier New"/>
           <w:color w:val="A31515"/>
           <w:sz w:val="19"/>
           <w:szCs w:val="19"/>
@@ -1871,7 +2190,7 @@
       </w:r>
       <w:r>
         <w:rPr>
-          <w:rFonts w:ascii="Consolas" w:hAnsi="Consolas" w:cs="Consolas"/>
+          <w:rFonts w:ascii="Courier New" w:hAnsi="Courier New" w:cs="Courier New"/>
           <w:sz w:val="19"/>
           <w:szCs w:val="19"/>
         </w:rPr>
@@ -1879,75 +2198,12 @@
       </w:r>
       <w:r>
         <w:rPr>
-          <w:rFonts w:ascii="Consolas" w:hAnsi="Consolas" w:cs="Consolas"/>
+          <w:rFonts w:ascii="Courier New" w:hAnsi="Courier New" w:cs="Courier New"/>
           <w:color w:val="008000"/>
           <w:sz w:val="19"/>
           <w:szCs w:val="19"/>
         </w:rPr>
-        <w:t xml:space="preserve"> </w:t>
-      </w:r>
-      <w:r>
-        <w:rPr>
-          <w:rFonts w:ascii="Consolas" w:hAnsi="Consolas" w:cs="Consolas"/>
-          <w:color w:val="008000"/>
-          <w:sz w:val="19"/>
-          <w:szCs w:val="19"/>
-        </w:rPr>
-        <w:t xml:space="preserve">// </w:t>
-      </w:r>
-      <w:r>
-        <w:rPr>
-          <w:rFonts w:ascii="Consolas" w:hAnsi="Consolas" w:cs="Consolas"/>
-          <w:color w:val="008000"/>
-          <w:sz w:val="19"/>
-          <w:szCs w:val="19"/>
-        </w:rPr>
-        <w:t>(</w:t>
-      </w:r>
-      <w:r>
-        <w:rPr>
-          <w:rFonts w:ascii="Consolas" w:hAnsi="Consolas" w:cs="Consolas"/>
-          <w:color w:val="008000"/>
-          <w:sz w:val="19"/>
-          <w:szCs w:val="19"/>
-        </w:rPr>
-        <w:t>3</w:t>
-      </w:r>
-      <w:r>
-        <w:rPr>
-          <w:rFonts w:ascii="Consolas" w:hAnsi="Consolas" w:cs="Consolas"/>
-          <w:color w:val="008000"/>
-          <w:sz w:val="19"/>
-          <w:szCs w:val="19"/>
-        </w:rPr>
-        <w:t>,</w:t>
-      </w:r>
-      <w:r>
-        <w:rPr>
-          <w:rFonts w:ascii="Consolas" w:hAnsi="Consolas" w:cs="Consolas"/>
-          <w:color w:val="008000"/>
-          <w:sz w:val="19"/>
-          <w:szCs w:val="19"/>
-        </w:rPr>
-        <w:t xml:space="preserve"> -</w:t>
-      </w:r>
-      <w:r>
-        <w:rPr>
-          <w:rFonts w:ascii="Consolas" w:hAnsi="Consolas" w:cs="Consolas"/>
-          <w:color w:val="008000"/>
-          <w:sz w:val="19"/>
-          <w:szCs w:val="19"/>
-        </w:rPr>
-        <w:t>8</w:t>
-      </w:r>
-      <w:r>
-        <w:rPr>
-          <w:rFonts w:ascii="Consolas" w:hAnsi="Consolas" w:cs="Consolas"/>
-          <w:color w:val="008000"/>
-          <w:sz w:val="19"/>
-          <w:szCs w:val="19"/>
-        </w:rPr>
-        <w:t>)</w:t>
+        <w:t xml:space="preserve"> // (3, -8)</w:t>
       </w:r>
     </w:p>
     <w:p>
@@ -1958,15 +2214,15 @@
         <w:spacing w:after="0" w:line="240" w:lineRule="auto"/>
         <w:ind w:left="567"/>
         <w:rPr>
-          <w:rFonts w:ascii="Consolas" w:hAnsi="Consolas" w:cs="Consolas"/>
-          <w:sz w:val="19"/>
-          <w:szCs w:val="19"/>
-          <w:lang w:val="ru-RU"/>
-        </w:rPr>
-      </w:pPr>
-      <w:r>
-        <w:rPr>
-          <w:rFonts w:ascii="Consolas" w:hAnsi="Consolas" w:cs="Consolas"/>
+          <w:rFonts w:ascii="Courier New" w:hAnsi="Courier New" w:cs="Courier New"/>
+          <w:sz w:val="19"/>
+          <w:szCs w:val="19"/>
+          <w:lang w:val="ru-RU"/>
+        </w:rPr>
+      </w:pPr>
+      <w:r>
+        <w:rPr>
+          <w:rFonts w:ascii="Courier New" w:hAnsi="Courier New" w:cs="Courier New"/>
           <w:sz w:val="19"/>
           <w:szCs w:val="19"/>
         </w:rPr>
@@ -1974,7 +2230,7 @@
       </w:r>
       <w:r>
         <w:rPr>
-          <w:rFonts w:ascii="Consolas" w:hAnsi="Consolas" w:cs="Consolas"/>
+          <w:rFonts w:ascii="Courier New" w:hAnsi="Courier New" w:cs="Courier New"/>
           <w:sz w:val="19"/>
           <w:szCs w:val="19"/>
           <w:lang w:val="ru-RU"/>
@@ -1990,15 +2246,15 @@
         <w:spacing w:after="0" w:line="240" w:lineRule="auto"/>
         <w:ind w:left="567"/>
         <w:rPr>
-          <w:rFonts w:ascii="Consolas" w:hAnsi="Consolas" w:cs="Consolas"/>
-          <w:sz w:val="19"/>
-          <w:szCs w:val="19"/>
-          <w:lang w:val="ru-RU"/>
-        </w:rPr>
-      </w:pPr>
-      <w:r>
-        <w:rPr>
-          <w:rFonts w:ascii="Consolas" w:hAnsi="Consolas" w:cs="Consolas"/>
+          <w:rFonts w:ascii="Courier New" w:hAnsi="Courier New" w:cs="Courier New"/>
+          <w:sz w:val="19"/>
+          <w:szCs w:val="19"/>
+          <w:lang w:val="ru-RU"/>
+        </w:rPr>
+      </w:pPr>
+      <w:r>
+        <w:rPr>
+          <w:rFonts w:ascii="Courier New" w:hAnsi="Courier New" w:cs="Courier New"/>
           <w:sz w:val="19"/>
           <w:szCs w:val="19"/>
           <w:lang w:val="ru-RU"/>

</xml_diff>

<commit_message>
Updated Complex Number homework
</commit_message>
<xml_diff>
--- a/Homework/complex-number.docx
+++ b/Homework/complex-number.docx
@@ -80,19 +80,10 @@
         <w:rPr>
           <w:lang w:val="ru-RU"/>
         </w:rPr>
-        <w:t xml:space="preserve">Класс должен иметь два конструктора. Первый принимает значение </w:t>
-      </w:r>
-      <w:r>
-        <w:rPr>
-          <w:lang w:val="ru-RU"/>
-        </w:rPr>
-        <w:t>действительн</w:t>
-      </w:r>
-      <w:r>
-        <w:rPr>
-          <w:lang w:val="ru-RU"/>
-        </w:rPr>
-        <w:t>ой</w:t>
+        <w:t xml:space="preserve">Класс должен содержать два свойства типа </w:t>
+      </w:r>
+      <w:r>
+        <w:t>double</w:t>
       </w:r>
       <w:r>
         <w:rPr>
@@ -104,34 +95,10 @@
         <w:rPr>
           <w:lang w:val="ru-RU"/>
         </w:rPr>
-        <w:t>(</w:t>
-      </w:r>
-      <w:r>
-        <w:t>real</w:t>
-      </w:r>
-      <w:r>
-        <w:rPr>
-          <w:lang w:val="ru-RU"/>
-        </w:rPr>
-        <w:t xml:space="preserve">) </w:t>
-      </w:r>
-      <w:r>
-        <w:rPr>
-          <w:lang w:val="ru-RU"/>
-        </w:rPr>
-        <w:t xml:space="preserve">части (мнимая часть должна равняться 0). Второй принимает значение </w:t>
-      </w:r>
-      <w:r>
-        <w:rPr>
-          <w:lang w:val="ru-RU"/>
-        </w:rPr>
-        <w:t>действительн</w:t>
-      </w:r>
-      <w:r>
-        <w:rPr>
-          <w:lang w:val="ru-RU"/>
-        </w:rPr>
-        <w:t>ой</w:t>
+        <w:t xml:space="preserve">для хранения действительной и мнимой частей. Называться они должны </w:t>
+      </w:r>
+      <w:r>
+        <w:t>Real</w:t>
       </w:r>
       <w:r>
         <w:rPr>
@@ -143,49 +110,10 @@
         <w:rPr>
           <w:lang w:val="ru-RU"/>
         </w:rPr>
-        <w:t>(</w:t>
-      </w:r>
-      <w:r>
-        <w:t>real</w:t>
-      </w:r>
-      <w:r>
-        <w:rPr>
-          <w:lang w:val="ru-RU"/>
-        </w:rPr>
-        <w:t xml:space="preserve">) </w:t>
-      </w:r>
-      <w:r>
-        <w:rPr>
-          <w:lang w:val="ru-RU"/>
-        </w:rPr>
-        <w:t xml:space="preserve">и мнимой </w:t>
-      </w:r>
-      <w:r>
-        <w:rPr>
-          <w:lang w:val="ru-RU"/>
-        </w:rPr>
-        <w:t>(</w:t>
-      </w:r>
-      <w:r>
-        <w:t>imaginary</w:t>
-      </w:r>
-      <w:r>
-        <w:rPr>
-          <w:lang w:val="ru-RU"/>
-        </w:rPr>
-        <w:t xml:space="preserve">) </w:t>
-      </w:r>
-      <w:r>
-        <w:rPr>
-          <w:lang w:val="ru-RU"/>
-        </w:rPr>
-        <w:t>части</w:t>
-      </w:r>
-      <w:r>
-        <w:rPr>
-          <w:lang w:val="ru-RU"/>
-        </w:rPr>
-        <w:t>;</w:t>
+        <w:t xml:space="preserve">и </w:t>
+      </w:r>
+      <w:r>
+        <w:t>Imaginary.</w:t>
       </w:r>
     </w:p>
     <w:p>
@@ -203,31 +131,112 @@
         <w:rPr>
           <w:lang w:val="ru-RU"/>
         </w:rPr>
-        <w:t xml:space="preserve">Класс должен реализовывать операторы сложения </w:t>
-      </w:r>
-      <w:r>
-        <w:rPr>
-          <w:lang w:val="ru-RU"/>
-        </w:rPr>
-        <w:t xml:space="preserve">(+) </w:t>
-      </w:r>
-      <w:r>
-        <w:rPr>
-          <w:lang w:val="ru-RU"/>
-        </w:rPr>
-        <w:t xml:space="preserve">и </w:t>
-      </w:r>
-      <w:r>
-        <w:rPr>
-          <w:lang w:val="ru-RU"/>
-        </w:rPr>
-        <w:t>вычитания</w:t>
-      </w:r>
-      <w:r>
-        <w:rPr>
-          <w:lang w:val="ru-RU"/>
-        </w:rPr>
-        <w:t xml:space="preserve"> (-);</w:t>
+        <w:t xml:space="preserve">Класс должен иметь два конструктора. Первый принимает значение </w:t>
+      </w:r>
+      <w:r>
+        <w:rPr>
+          <w:lang w:val="ru-RU"/>
+        </w:rPr>
+        <w:t>действительн</w:t>
+      </w:r>
+      <w:r>
+        <w:rPr>
+          <w:lang w:val="ru-RU"/>
+        </w:rPr>
+        <w:t>ой</w:t>
+      </w:r>
+      <w:r>
+        <w:rPr>
+          <w:lang w:val="ru-RU"/>
+        </w:rPr>
+        <w:t xml:space="preserve"> </w:t>
+      </w:r>
+      <w:r>
+        <w:rPr>
+          <w:lang w:val="ru-RU"/>
+        </w:rPr>
+        <w:t>(</w:t>
+      </w:r>
+      <w:r>
+        <w:t>real</w:t>
+      </w:r>
+      <w:r>
+        <w:rPr>
+          <w:lang w:val="ru-RU"/>
+        </w:rPr>
+        <w:t xml:space="preserve">) </w:t>
+      </w:r>
+      <w:r>
+        <w:rPr>
+          <w:lang w:val="ru-RU"/>
+        </w:rPr>
+        <w:t xml:space="preserve">части (мнимая часть должна равняться 0). Второй принимает значение </w:t>
+      </w:r>
+      <w:r>
+        <w:rPr>
+          <w:lang w:val="ru-RU"/>
+        </w:rPr>
+        <w:t>действительн</w:t>
+      </w:r>
+      <w:r>
+        <w:rPr>
+          <w:lang w:val="ru-RU"/>
+        </w:rPr>
+        <w:t>ой</w:t>
+      </w:r>
+      <w:r>
+        <w:rPr>
+          <w:lang w:val="ru-RU"/>
+        </w:rPr>
+        <w:t xml:space="preserve"> </w:t>
+      </w:r>
+      <w:r>
+        <w:rPr>
+          <w:lang w:val="ru-RU"/>
+        </w:rPr>
+        <w:t>(</w:t>
+      </w:r>
+      <w:r>
+        <w:t>real</w:t>
+      </w:r>
+      <w:r>
+        <w:rPr>
+          <w:lang w:val="ru-RU"/>
+        </w:rPr>
+        <w:t xml:space="preserve">) </w:t>
+      </w:r>
+      <w:r>
+        <w:rPr>
+          <w:lang w:val="ru-RU"/>
+        </w:rPr>
+        <w:t xml:space="preserve">и мнимой </w:t>
+      </w:r>
+      <w:r>
+        <w:rPr>
+          <w:lang w:val="ru-RU"/>
+        </w:rPr>
+        <w:t>(</w:t>
+      </w:r>
+      <w:r>
+        <w:t>imaginary</w:t>
+      </w:r>
+      <w:r>
+        <w:rPr>
+          <w:lang w:val="ru-RU"/>
+        </w:rPr>
+        <w:t xml:space="preserve">) </w:t>
+      </w:r>
+      <w:r>
+        <w:rPr>
+          <w:lang w:val="ru-RU"/>
+        </w:rPr>
+        <w:t>части</w:t>
+      </w:r>
+      <w:r>
+        <w:rPr>
+          <w:lang w:val="ru-RU"/>
+        </w:rPr>
+        <w:t>;</w:t>
       </w:r>
     </w:p>
     <w:p>
@@ -245,61 +254,31 @@
         <w:rPr>
           <w:lang w:val="ru-RU"/>
         </w:rPr>
-        <w:t xml:space="preserve">Класс должен реализовывать </w:t>
-      </w:r>
-      <w:r>
-        <w:rPr>
-          <w:lang w:val="ru-RU"/>
-        </w:rPr>
-        <w:t xml:space="preserve">операторы </w:t>
-      </w:r>
-      <w:r>
-        <w:rPr>
-          <w:lang w:val="ru-RU"/>
-        </w:rPr>
-        <w:t xml:space="preserve">равенства </w:t>
-      </w:r>
-      <w:r>
-        <w:rPr>
-          <w:lang w:val="ru-RU"/>
-        </w:rPr>
-        <w:t xml:space="preserve">(==) и </w:t>
-      </w:r>
-      <w:r>
-        <w:rPr>
-          <w:lang w:val="ru-RU"/>
-        </w:rPr>
-        <w:t>неравенства</w:t>
-      </w:r>
-      <w:r>
-        <w:rPr>
-          <w:lang w:val="ru-RU"/>
-        </w:rPr>
-        <w:t xml:space="preserve"> (!=)</w:t>
-      </w:r>
-      <w:r>
-        <w:rPr>
-          <w:lang w:val="ru-RU"/>
-        </w:rPr>
-        <w:t>,а также</w:t>
-      </w:r>
-      <w:r>
-        <w:rPr>
-          <w:lang w:val="ru-RU"/>
-        </w:rPr>
-        <w:t xml:space="preserve"> переопределять метод </w:t>
-      </w:r>
-      <w:r>
-        <w:rPr>
-          <w:lang w:val="ru-RU"/>
-        </w:rPr>
-        <w:t>Equals()</w:t>
-      </w:r>
-      <w:r>
-        <w:rPr>
-          <w:lang w:val="ru-RU"/>
-        </w:rPr>
-        <w:t>;</w:t>
+        <w:t xml:space="preserve">Класс должен реализовывать операторы сложения </w:t>
+      </w:r>
+      <w:r>
+        <w:rPr>
+          <w:lang w:val="ru-RU"/>
+        </w:rPr>
+        <w:t xml:space="preserve">(+) </w:t>
+      </w:r>
+      <w:r>
+        <w:rPr>
+          <w:lang w:val="ru-RU"/>
+        </w:rPr>
+        <w:t xml:space="preserve">и </w:t>
+      </w:r>
+      <w:r>
+        <w:rPr>
+          <w:lang w:val="ru-RU"/>
+        </w:rPr>
+        <w:t>вычитания</w:t>
+      </w:r>
+      <w:r>
+        <w:rPr>
+          <w:lang w:val="ru-RU"/>
+        </w:rPr>
+        <w:t xml:space="preserve"> (-);</w:t>
       </w:r>
     </w:p>
     <w:p>
@@ -317,6 +296,78 @@
         <w:rPr>
           <w:lang w:val="ru-RU"/>
         </w:rPr>
+        <w:t xml:space="preserve">Класс должен реализовывать </w:t>
+      </w:r>
+      <w:r>
+        <w:rPr>
+          <w:lang w:val="ru-RU"/>
+        </w:rPr>
+        <w:t xml:space="preserve">операторы </w:t>
+      </w:r>
+      <w:r>
+        <w:rPr>
+          <w:lang w:val="ru-RU"/>
+        </w:rPr>
+        <w:t xml:space="preserve">равенства </w:t>
+      </w:r>
+      <w:r>
+        <w:rPr>
+          <w:lang w:val="ru-RU"/>
+        </w:rPr>
+        <w:t xml:space="preserve">(==) и </w:t>
+      </w:r>
+      <w:r>
+        <w:rPr>
+          <w:lang w:val="ru-RU"/>
+        </w:rPr>
+        <w:t>неравенства</w:t>
+      </w:r>
+      <w:r>
+        <w:rPr>
+          <w:lang w:val="ru-RU"/>
+        </w:rPr>
+        <w:t xml:space="preserve"> (!=)</w:t>
+      </w:r>
+      <w:r>
+        <w:rPr>
+          <w:lang w:val="ru-RU"/>
+        </w:rPr>
+        <w:t>,а также</w:t>
+      </w:r>
+      <w:r>
+        <w:rPr>
+          <w:lang w:val="ru-RU"/>
+        </w:rPr>
+        <w:t xml:space="preserve"> переопределять метод </w:t>
+      </w:r>
+      <w:r>
+        <w:rPr>
+          <w:lang w:val="ru-RU"/>
+        </w:rPr>
+        <w:t>Equals()</w:t>
+      </w:r>
+      <w:r>
+        <w:rPr>
+          <w:lang w:val="ru-RU"/>
+        </w:rPr>
+        <w:t>;</w:t>
+      </w:r>
+    </w:p>
+    <w:p>
+      <w:pPr>
+        <w:pStyle w:val="ListParagraph"/>
+        <w:numPr>
+          <w:ilvl w:val="0"/>
+          <w:numId w:val="1"/>
+        </w:numPr>
+        <w:rPr>
+          <w:lang w:val="ru-RU"/>
+        </w:rPr>
+      </w:pPr>
+      <w:r>
+        <w:rPr>
+          <w:lang w:val="ru-RU"/>
+        </w:rPr>
         <w:t xml:space="preserve">Он должен переопределять метод </w:t>
       </w:r>
       <w:proofErr w:type="spellStart"/>
@@ -992,347 +1043,15 @@
           <w:lang w:val="ru-RU"/>
         </w:rPr>
       </w:pPr>
-      <w:r>
-        <w:fldChar w:fldCharType="begin"/>
-      </w:r>
-      <w:r>
-        <w:rPr>
-          <w:lang w:val="ru-RU"/>
-        </w:rPr>
-        <w:instrText xml:space="preserve"> </w:instrText>
-      </w:r>
-      <w:r>
-        <w:instrText>HYPERLINK</w:instrText>
-      </w:r>
-      <w:r>
-        <w:rPr>
-          <w:lang w:val="ru-RU"/>
-        </w:rPr>
-        <w:instrText xml:space="preserve"> "</w:instrText>
-      </w:r>
-      <w:r>
-        <w:instrText>https</w:instrText>
-      </w:r>
-      <w:r>
-        <w:rPr>
-          <w:lang w:val="ru-RU"/>
-        </w:rPr>
-        <w:instrText>://</w:instrText>
-      </w:r>
-      <w:r>
-        <w:instrText>ru</w:instrText>
-      </w:r>
-      <w:r>
-        <w:rPr>
-          <w:lang w:val="ru-RU"/>
-        </w:rPr>
-        <w:instrText>.</w:instrText>
-      </w:r>
-      <w:r>
-        <w:instrText>wikipedia</w:instrText>
-      </w:r>
-      <w:r>
-        <w:rPr>
-          <w:lang w:val="ru-RU"/>
-        </w:rPr>
-        <w:instrText>.</w:instrText>
-      </w:r>
-      <w:r>
-        <w:instrText>org</w:instrText>
-      </w:r>
-      <w:r>
-        <w:rPr>
-          <w:lang w:val="ru-RU"/>
-        </w:rPr>
-        <w:instrText>/</w:instrText>
-      </w:r>
-      <w:r>
-        <w:instrText>wiki</w:instrText>
-      </w:r>
-      <w:r>
-        <w:rPr>
-          <w:lang w:val="ru-RU"/>
-        </w:rPr>
-        <w:instrText>/%</w:instrText>
-      </w:r>
-      <w:r>
-        <w:instrText>D</w:instrText>
-      </w:r>
-      <w:r>
-        <w:rPr>
-          <w:lang w:val="ru-RU"/>
-        </w:rPr>
-        <w:instrText>0%9</w:instrText>
-      </w:r>
-      <w:r>
-        <w:instrText>A</w:instrText>
-      </w:r>
-      <w:r>
-        <w:rPr>
-          <w:lang w:val="ru-RU"/>
-        </w:rPr>
-        <w:instrText>%</w:instrText>
-      </w:r>
-      <w:r>
-        <w:instrText>D</w:instrText>
-      </w:r>
-      <w:r>
-        <w:rPr>
-          <w:lang w:val="ru-RU"/>
-        </w:rPr>
-        <w:instrText>0%</w:instrText>
-      </w:r>
-      <w:r>
-        <w:instrText>BE</w:instrText>
-      </w:r>
-      <w:r>
-        <w:rPr>
-          <w:lang w:val="ru-RU"/>
-        </w:rPr>
-        <w:instrText>%</w:instrText>
-      </w:r>
-      <w:r>
-        <w:instrText>D</w:instrText>
-      </w:r>
-      <w:r>
-        <w:rPr>
-          <w:lang w:val="ru-RU"/>
-        </w:rPr>
-        <w:instrText>0%</w:instrText>
-      </w:r>
-      <w:r>
-        <w:instrText>BC</w:instrText>
-      </w:r>
-      <w:r>
-        <w:rPr>
-          <w:lang w:val="ru-RU"/>
-        </w:rPr>
-        <w:instrText>%</w:instrText>
-      </w:r>
-      <w:r>
-        <w:instrText>D</w:instrText>
-      </w:r>
-      <w:r>
-        <w:rPr>
-          <w:lang w:val="ru-RU"/>
-        </w:rPr>
-        <w:instrText>0%</w:instrText>
-      </w:r>
-      <w:r>
-        <w:instrText>BF</w:instrText>
-      </w:r>
-      <w:r>
-        <w:rPr>
-          <w:lang w:val="ru-RU"/>
-        </w:rPr>
-        <w:instrText>%</w:instrText>
-      </w:r>
-      <w:r>
-        <w:instrText>D</w:instrText>
-      </w:r>
-      <w:r>
-        <w:rPr>
-          <w:lang w:val="ru-RU"/>
-        </w:rPr>
-        <w:instrText>0%</w:instrText>
-      </w:r>
-      <w:r>
-        <w:instrText>BB</w:instrText>
-      </w:r>
-      <w:r>
-        <w:rPr>
-          <w:lang w:val="ru-RU"/>
-        </w:rPr>
-        <w:instrText>%</w:instrText>
-      </w:r>
-      <w:r>
-        <w:instrText>D</w:instrText>
-      </w:r>
-      <w:r>
-        <w:rPr>
-          <w:lang w:val="ru-RU"/>
-        </w:rPr>
-        <w:instrText>0%</w:instrText>
-      </w:r>
-      <w:r>
-        <w:instrText>B</w:instrText>
-      </w:r>
-      <w:r>
-        <w:rPr>
-          <w:lang w:val="ru-RU"/>
-        </w:rPr>
-        <w:instrText>5%</w:instrText>
-      </w:r>
-      <w:r>
-        <w:instrText>D</w:instrText>
-      </w:r>
-      <w:r>
-        <w:rPr>
-          <w:lang w:val="ru-RU"/>
-        </w:rPr>
-        <w:instrText>0%</w:instrText>
-      </w:r>
-      <w:r>
-        <w:instrText>BA</w:instrText>
-      </w:r>
-      <w:r>
-        <w:rPr>
-          <w:lang w:val="ru-RU"/>
-        </w:rPr>
-        <w:instrText>%</w:instrText>
-      </w:r>
-      <w:r>
-        <w:instrText>D</w:instrText>
-      </w:r>
-      <w:r>
-        <w:rPr>
-          <w:lang w:val="ru-RU"/>
-        </w:rPr>
-        <w:instrText>1%81%</w:instrText>
-      </w:r>
-      <w:r>
-        <w:instrText>D</w:instrText>
-      </w:r>
-      <w:r>
-        <w:rPr>
-          <w:lang w:val="ru-RU"/>
-        </w:rPr>
-        <w:instrText>0%</w:instrText>
-      </w:r>
-      <w:r>
-        <w:instrText>BD</w:instrText>
-      </w:r>
-      <w:r>
-        <w:rPr>
-          <w:lang w:val="ru-RU"/>
-        </w:rPr>
-        <w:instrText>%</w:instrText>
-      </w:r>
-      <w:r>
-        <w:instrText>D</w:instrText>
-      </w:r>
-      <w:r>
-        <w:rPr>
-          <w:lang w:val="ru-RU"/>
-        </w:rPr>
-        <w:instrText>0%</w:instrText>
-      </w:r>
-      <w:r>
-        <w:instrText>BE</w:instrText>
-      </w:r>
-      <w:r>
-        <w:rPr>
-          <w:lang w:val="ru-RU"/>
-        </w:rPr>
-        <w:instrText>%</w:instrText>
-      </w:r>
-      <w:r>
-        <w:instrText>D</w:instrText>
-      </w:r>
-      <w:r>
-        <w:rPr>
-          <w:lang w:val="ru-RU"/>
-        </w:rPr>
-        <w:instrText>0%</w:instrText>
-      </w:r>
-      <w:r>
-        <w:instrText>B</w:instrText>
-      </w:r>
-      <w:r>
-        <w:rPr>
-          <w:lang w:val="ru-RU"/>
-        </w:rPr>
-        <w:instrText>5_%</w:instrText>
-      </w:r>
-      <w:r>
-        <w:instrText>D</w:instrText>
-      </w:r>
-      <w:r>
-        <w:rPr>
-          <w:lang w:val="ru-RU"/>
-        </w:rPr>
-        <w:instrText>1%87%</w:instrText>
-      </w:r>
-      <w:r>
-        <w:instrText>D</w:instrText>
-      </w:r>
-      <w:r>
-        <w:rPr>
-          <w:lang w:val="ru-RU"/>
-        </w:rPr>
-        <w:instrText>0%</w:instrText>
-      </w:r>
-      <w:r>
-        <w:instrText>B</w:instrText>
-      </w:r>
-      <w:r>
-        <w:rPr>
-          <w:lang w:val="ru-RU"/>
-        </w:rPr>
-        <w:instrText>8%</w:instrText>
-      </w:r>
-      <w:r>
-        <w:instrText>D</w:instrText>
-      </w:r>
-      <w:r>
-        <w:rPr>
-          <w:lang w:val="ru-RU"/>
-        </w:rPr>
-        <w:instrText>1%81%</w:instrText>
-      </w:r>
-      <w:r>
-        <w:instrText>D</w:instrText>
-      </w:r>
-      <w:r>
-        <w:rPr>
-          <w:lang w:val="ru-RU"/>
-        </w:rPr>
-        <w:instrText>0%</w:instrText>
-      </w:r>
-      <w:r>
-        <w:instrText>BB</w:instrText>
-      </w:r>
-      <w:r>
-        <w:rPr>
-          <w:lang w:val="ru-RU"/>
-        </w:rPr>
-        <w:instrText>%</w:instrText>
-      </w:r>
-      <w:r>
-        <w:instrText>D</w:instrText>
-      </w:r>
-      <w:r>
-        <w:rPr>
-          <w:lang w:val="ru-RU"/>
-        </w:rPr>
-        <w:instrText>0%</w:instrText>
-      </w:r>
-      <w:r>
-        <w:instrText>BE</w:instrText>
-      </w:r>
-      <w:r>
-        <w:rPr>
-          <w:lang w:val="ru-RU"/>
-        </w:rPr>
-        <w:instrText xml:space="preserve">" </w:instrText>
-      </w:r>
-      <w:r>
-        <w:fldChar w:fldCharType="separate"/>
-      </w:r>
-      <w:r>
-        <w:rPr>
-          <w:rStyle w:val="Hyperlink"/>
-          <w:lang w:val="ru-RU"/>
-        </w:rPr>
-        <w:t>https://ru.wikipedia.org/wiki/%D0%9A%D0%BE%D0%BC%D0%BF%D0%BB%D0%B5%D0%BA%D1%81%D0%BD%D0%BE%D0%B5_%D1%87%D0%B8%D1%81%D0%BB%D0%BE</w:t>
-      </w:r>
-      <w:r>
-        <w:rPr>
-          <w:rStyle w:val="Hyperlink"/>
-          <w:lang w:val="ru-RU"/>
-        </w:rPr>
-        <w:fldChar w:fldCharType="end"/>
-      </w:r>
+      <w:hyperlink r:id="rId6" w:history="1">
+        <w:r>
+          <w:rPr>
+            <w:rStyle w:val="Hyperlink"/>
+            <w:lang w:val="ru-RU"/>
+          </w:rPr>
+          <w:t>https://ru.wikipedia.org/wiki/%D0%9A%D0%BE%D0%BC%D0%BF%D0%BB%D0%B5%D0%BA%D1%81%D0%BD%D0%BE%D0%B5_%D1%87%D0%B8%D1%81%D0%BB%D0%BE</w:t>
+        </w:r>
+      </w:hyperlink>
     </w:p>
     <w:p>
       <w:pPr>
@@ -1391,71 +1110,65 @@
         <w:autoSpaceDN w:val="0"/>
         <w:adjustRightInd w:val="0"/>
         <w:spacing w:after="0" w:line="240" w:lineRule="auto"/>
-        <w:ind w:left="567"/>
-        <w:rPr>
-          <w:rFonts w:ascii="Courier New" w:hAnsi="Courier New" w:cs="Courier New"/>
-          <w:sz w:val="19"/>
-          <w:szCs w:val="19"/>
-        </w:rPr>
-      </w:pPr>
-      <w:r>
-        <w:rPr>
-          <w:rFonts w:ascii="Courier New" w:hAnsi="Courier New" w:cs="Courier New"/>
+        <w:ind w:left="284"/>
+        <w:rPr>
+          <w:rFonts w:ascii="Consolas" w:hAnsi="Consolas" w:cs="Consolas"/>
+          <w:sz w:val="19"/>
+          <w:szCs w:val="19"/>
+        </w:rPr>
+      </w:pPr>
+      <w:proofErr w:type="spellStart"/>
+      <w:r>
+        <w:rPr>
+          <w:rFonts w:ascii="Consolas" w:hAnsi="Consolas" w:cs="Consolas"/>
           <w:color w:val="2B91AF"/>
           <w:sz w:val="19"/>
           <w:szCs w:val="19"/>
         </w:rPr>
-        <w:t>ComplexN</w:t>
-      </w:r>
-      <w:bookmarkStart w:id="0" w:name="_GoBack"/>
-      <w:bookmarkEnd w:id="0"/>
-      <w:r>
-        <w:rPr>
-          <w:rFonts w:ascii="Courier New" w:hAnsi="Courier New" w:cs="Courier New"/>
+        <w:lastRenderedPageBreak/>
+        <w:t>ComplexNumber</w:t>
+      </w:r>
+      <w:proofErr w:type="spellEnd"/>
+      <w:r>
+        <w:rPr>
+          <w:rFonts w:ascii="Consolas" w:hAnsi="Consolas" w:cs="Consolas"/>
+          <w:sz w:val="19"/>
+          <w:szCs w:val="19"/>
+        </w:rPr>
+        <w:t xml:space="preserve"> x = </w:t>
+      </w:r>
+      <w:r>
+        <w:rPr>
+          <w:rFonts w:ascii="Consolas" w:hAnsi="Consolas" w:cs="Consolas"/>
+          <w:color w:val="0000FF"/>
+          <w:sz w:val="19"/>
+          <w:szCs w:val="19"/>
+        </w:rPr>
+        <w:t>new</w:t>
+      </w:r>
+      <w:r>
+        <w:rPr>
+          <w:rFonts w:ascii="Consolas" w:hAnsi="Consolas" w:cs="Consolas"/>
+          <w:sz w:val="19"/>
+          <w:szCs w:val="19"/>
+        </w:rPr>
+        <w:t xml:space="preserve"> </w:t>
+      </w:r>
+      <w:proofErr w:type="spellStart"/>
+      <w:proofErr w:type="gramStart"/>
+      <w:r>
+        <w:rPr>
+          <w:rFonts w:ascii="Consolas" w:hAnsi="Consolas" w:cs="Consolas"/>
           <w:color w:val="2B91AF"/>
           <w:sz w:val="19"/>
           <w:szCs w:val="19"/>
         </w:rPr>
-        <w:t>umber</w:t>
-      </w:r>
-      <w:r>
-        <w:rPr>
-          <w:rFonts w:ascii="Courier New" w:hAnsi="Courier New" w:cs="Courier New"/>
-          <w:sz w:val="19"/>
-          <w:szCs w:val="19"/>
-        </w:rPr>
-        <w:t xml:space="preserve"> x = </w:t>
-      </w:r>
-      <w:r>
-        <w:rPr>
-          <w:rFonts w:ascii="Courier New" w:hAnsi="Courier New" w:cs="Courier New"/>
-          <w:color w:val="0000FF"/>
-          <w:sz w:val="19"/>
-          <w:szCs w:val="19"/>
-        </w:rPr>
-        <w:t>new</w:t>
-      </w:r>
-      <w:r>
-        <w:rPr>
-          <w:rFonts w:ascii="Courier New" w:hAnsi="Courier New" w:cs="Courier New"/>
-          <w:sz w:val="19"/>
-          <w:szCs w:val="19"/>
-        </w:rPr>
-        <w:t xml:space="preserve"> </w:t>
-      </w:r>
-      <w:proofErr w:type="gramStart"/>
-      <w:r>
-        <w:rPr>
-          <w:rFonts w:ascii="Courier New" w:hAnsi="Courier New" w:cs="Courier New"/>
-          <w:color w:val="2B91AF"/>
-          <w:sz w:val="19"/>
-          <w:szCs w:val="19"/>
-        </w:rPr>
         <w:t>ComplexNumber</w:t>
       </w:r>
-      <w:r>
-        <w:rPr>
-          <w:rFonts w:ascii="Courier New" w:hAnsi="Courier New" w:cs="Courier New"/>
+      <w:proofErr w:type="spellEnd"/>
+      <w:r>
+        <w:rPr>
+          <w:rFonts w:ascii="Consolas" w:hAnsi="Consolas" w:cs="Consolas"/>
           <w:sz w:val="19"/>
           <w:szCs w:val="19"/>
         </w:rPr>
@@ -1464,11 +1177,11 @@
       <w:proofErr w:type="gramEnd"/>
       <w:r>
         <w:rPr>
-          <w:rFonts w:ascii="Courier New" w:hAnsi="Courier New" w:cs="Courier New"/>
-          <w:sz w:val="19"/>
-          <w:szCs w:val="19"/>
-        </w:rPr>
-        <w:t>10);</w:t>
+          <w:rFonts w:ascii="Consolas" w:hAnsi="Consolas" w:cs="Consolas"/>
+          <w:sz w:val="19"/>
+          <w:szCs w:val="19"/>
+        </w:rPr>
+        <w:t>10.5);</w:t>
       </w:r>
     </w:p>
     <w:p>
@@ -1477,25 +1190,27 @@
         <w:autoSpaceDN w:val="0"/>
         <w:adjustRightInd w:val="0"/>
         <w:spacing w:after="0" w:line="240" w:lineRule="auto"/>
-        <w:ind w:left="567"/>
-        <w:rPr>
-          <w:rFonts w:ascii="Courier New" w:hAnsi="Courier New" w:cs="Courier New"/>
-          <w:sz w:val="19"/>
-          <w:szCs w:val="19"/>
-        </w:rPr>
-      </w:pPr>
-      <w:r>
-        <w:rPr>
-          <w:rFonts w:ascii="Courier New" w:hAnsi="Courier New" w:cs="Courier New"/>
+        <w:ind w:left="284"/>
+        <w:rPr>
+          <w:rFonts w:ascii="Consolas" w:hAnsi="Consolas" w:cs="Consolas"/>
+          <w:sz w:val="19"/>
+          <w:szCs w:val="19"/>
+        </w:rPr>
+      </w:pPr>
+      <w:proofErr w:type="spellStart"/>
+      <w:r>
+        <w:rPr>
+          <w:rFonts w:ascii="Consolas" w:hAnsi="Consolas" w:cs="Consolas"/>
           <w:color w:val="2B91AF"/>
           <w:sz w:val="19"/>
           <w:szCs w:val="19"/>
         </w:rPr>
         <w:t>ComplexNumber</w:t>
       </w:r>
-      <w:r>
-        <w:rPr>
-          <w:rFonts w:ascii="Courier New" w:hAnsi="Courier New" w:cs="Courier New"/>
+      <w:proofErr w:type="spellEnd"/>
+      <w:r>
+        <w:rPr>
+          <w:rFonts w:ascii="Consolas" w:hAnsi="Consolas" w:cs="Consolas"/>
           <w:sz w:val="19"/>
           <w:szCs w:val="19"/>
         </w:rPr>
@@ -1503,7 +1218,7 @@
       </w:r>
       <w:r>
         <w:rPr>
-          <w:rFonts w:ascii="Courier New" w:hAnsi="Courier New" w:cs="Courier New"/>
+          <w:rFonts w:ascii="Consolas" w:hAnsi="Consolas" w:cs="Consolas"/>
           <w:color w:val="0000FF"/>
           <w:sz w:val="19"/>
           <w:szCs w:val="19"/>
@@ -1512,7 +1227,7 @@
       </w:r>
       <w:r>
         <w:rPr>
-          <w:rFonts w:ascii="Courier New" w:hAnsi="Courier New" w:cs="Courier New"/>
+          <w:rFonts w:ascii="Consolas" w:hAnsi="Consolas" w:cs="Consolas"/>
           <w:sz w:val="19"/>
           <w:szCs w:val="19"/>
         </w:rPr>
@@ -1525,9 +1240,9 @@
         <w:autoSpaceDN w:val="0"/>
         <w:adjustRightInd w:val="0"/>
         <w:spacing w:after="0" w:line="240" w:lineRule="auto"/>
-        <w:ind w:left="567"/>
-        <w:rPr>
-          <w:rFonts w:ascii="Courier New" w:hAnsi="Courier New" w:cs="Courier New"/>
+        <w:ind w:left="284"/>
+        <w:rPr>
+          <w:rFonts w:ascii="Consolas" w:hAnsi="Consolas" w:cs="Consolas"/>
           <w:sz w:val="19"/>
           <w:szCs w:val="19"/>
         </w:rPr>
@@ -1539,26 +1254,27 @@
         <w:autoSpaceDN w:val="0"/>
         <w:adjustRightInd w:val="0"/>
         <w:spacing w:after="0" w:line="240" w:lineRule="auto"/>
-        <w:ind w:left="567"/>
-        <w:rPr>
-          <w:rFonts w:ascii="Courier New" w:hAnsi="Courier New" w:cs="Courier New"/>
-          <w:sz w:val="19"/>
-          <w:szCs w:val="19"/>
-        </w:rPr>
-      </w:pPr>
-      <w:r>
-        <w:rPr>
-          <w:rFonts w:ascii="Courier New" w:hAnsi="Courier New" w:cs="Courier New"/>
+        <w:ind w:left="284"/>
+        <w:rPr>
+          <w:rFonts w:ascii="Consolas" w:hAnsi="Consolas" w:cs="Consolas"/>
+          <w:sz w:val="19"/>
+          <w:szCs w:val="19"/>
+        </w:rPr>
+      </w:pPr>
+      <w:proofErr w:type="gramStart"/>
+      <w:r>
+        <w:rPr>
+          <w:rFonts w:ascii="Consolas" w:hAnsi="Consolas" w:cs="Consolas"/>
           <w:color w:val="0000FF"/>
           <w:sz w:val="19"/>
           <w:szCs w:val="19"/>
         </w:rPr>
-        <w:lastRenderedPageBreak/>
         <w:t>if</w:t>
       </w:r>
-      <w:r>
-        <w:rPr>
-          <w:rFonts w:ascii="Courier New" w:hAnsi="Courier New" w:cs="Courier New"/>
+      <w:proofErr w:type="gramEnd"/>
+      <w:r>
+        <w:rPr>
+          <w:rFonts w:ascii="Consolas" w:hAnsi="Consolas" w:cs="Consolas"/>
           <w:sz w:val="19"/>
           <w:szCs w:val="19"/>
         </w:rPr>
@@ -1566,7 +1282,7 @@
       </w:r>
       <w:r>
         <w:rPr>
-          <w:rFonts w:ascii="Courier New" w:hAnsi="Courier New" w:cs="Courier New"/>
+          <w:rFonts w:ascii="Consolas" w:hAnsi="Consolas" w:cs="Consolas"/>
           <w:color w:val="0000FF"/>
           <w:sz w:val="19"/>
           <w:szCs w:val="19"/>
@@ -1575,7 +1291,7 @@
       </w:r>
       <w:r>
         <w:rPr>
-          <w:rFonts w:ascii="Courier New" w:hAnsi="Courier New" w:cs="Courier New"/>
+          <w:rFonts w:ascii="Consolas" w:hAnsi="Consolas" w:cs="Consolas"/>
           <w:sz w:val="19"/>
           <w:szCs w:val="19"/>
         </w:rPr>
@@ -1588,16 +1304,16 @@
         <w:autoSpaceDN w:val="0"/>
         <w:adjustRightInd w:val="0"/>
         <w:spacing w:after="0" w:line="240" w:lineRule="auto"/>
-        <w:ind w:left="567"/>
-        <w:rPr>
-          <w:rFonts w:ascii="Courier New" w:hAnsi="Courier New" w:cs="Courier New"/>
-          <w:sz w:val="19"/>
-          <w:szCs w:val="19"/>
-        </w:rPr>
-      </w:pPr>
-      <w:r>
-        <w:rPr>
-          <w:rFonts w:ascii="Courier New" w:hAnsi="Courier New" w:cs="Courier New"/>
+        <w:ind w:left="284"/>
+        <w:rPr>
+          <w:rFonts w:ascii="Consolas" w:hAnsi="Consolas" w:cs="Consolas"/>
+          <w:sz w:val="19"/>
+          <w:szCs w:val="19"/>
+        </w:rPr>
+      </w:pPr>
+      <w:r>
+        <w:rPr>
+          <w:rFonts w:ascii="Consolas" w:hAnsi="Consolas" w:cs="Consolas"/>
           <w:sz w:val="19"/>
           <w:szCs w:val="19"/>
         </w:rPr>
@@ -1610,24 +1326,25 @@
         <w:autoSpaceDN w:val="0"/>
         <w:adjustRightInd w:val="0"/>
         <w:spacing w:after="0" w:line="240" w:lineRule="auto"/>
-        <w:ind w:left="567"/>
-        <w:rPr>
-          <w:rFonts w:ascii="Courier New" w:hAnsi="Courier New" w:cs="Courier New"/>
-          <w:sz w:val="19"/>
-          <w:szCs w:val="19"/>
-        </w:rPr>
-      </w:pPr>
-      <w:r>
-        <w:rPr>
-          <w:rFonts w:ascii="Courier New" w:hAnsi="Courier New" w:cs="Courier New"/>
-          <w:sz w:val="19"/>
-          <w:szCs w:val="19"/>
-        </w:rPr>
-        <w:t xml:space="preserve">    y = </w:t>
-      </w:r>
-      <w:r>
-        <w:rPr>
-          <w:rFonts w:ascii="Courier New" w:hAnsi="Courier New" w:cs="Courier New"/>
+        <w:ind w:left="284"/>
+        <w:rPr>
+          <w:rFonts w:ascii="Consolas" w:hAnsi="Consolas" w:cs="Consolas"/>
+          <w:sz w:val="19"/>
+          <w:szCs w:val="19"/>
+        </w:rPr>
+      </w:pPr>
+      <w:r>
+        <w:rPr>
+          <w:rFonts w:ascii="Consolas" w:hAnsi="Consolas" w:cs="Consolas"/>
+          <w:sz w:val="19"/>
+          <w:szCs w:val="19"/>
+        </w:rPr>
+        <w:tab/>
+        <w:t xml:space="preserve">y = </w:t>
+      </w:r>
+      <w:r>
+        <w:rPr>
+          <w:rFonts w:ascii="Consolas" w:hAnsi="Consolas" w:cs="Consolas"/>
           <w:color w:val="0000FF"/>
           <w:sz w:val="19"/>
           <w:szCs w:val="19"/>
@@ -1636,28 +1353,40 @@
       </w:r>
       <w:r>
         <w:rPr>
-          <w:rFonts w:ascii="Courier New" w:hAnsi="Courier New" w:cs="Courier New"/>
+          <w:rFonts w:ascii="Consolas" w:hAnsi="Consolas" w:cs="Consolas"/>
           <w:sz w:val="19"/>
           <w:szCs w:val="19"/>
         </w:rPr>
         <w:t xml:space="preserve"> </w:t>
       </w:r>
-      <w:r>
-        <w:rPr>
-          <w:rFonts w:ascii="Courier New" w:hAnsi="Courier New" w:cs="Courier New"/>
+      <w:proofErr w:type="spellStart"/>
+      <w:proofErr w:type="gramStart"/>
+      <w:r>
+        <w:rPr>
+          <w:rFonts w:ascii="Consolas" w:hAnsi="Consolas" w:cs="Consolas"/>
           <w:color w:val="2B91AF"/>
           <w:sz w:val="19"/>
           <w:szCs w:val="19"/>
         </w:rPr>
         <w:t>ComplexNumber</w:t>
       </w:r>
-      <w:r>
-        <w:rPr>
-          <w:rFonts w:ascii="Courier New" w:hAnsi="Courier New" w:cs="Courier New"/>
-          <w:sz w:val="19"/>
-          <w:szCs w:val="19"/>
-        </w:rPr>
-        <w:t>(7, 8);</w:t>
+      <w:proofErr w:type="spellEnd"/>
+      <w:r>
+        <w:rPr>
+          <w:rFonts w:ascii="Consolas" w:hAnsi="Consolas" w:cs="Consolas"/>
+          <w:sz w:val="19"/>
+          <w:szCs w:val="19"/>
+        </w:rPr>
+        <w:t>(</w:t>
+      </w:r>
+      <w:proofErr w:type="gramEnd"/>
+      <w:r>
+        <w:rPr>
+          <w:rFonts w:ascii="Consolas" w:hAnsi="Consolas" w:cs="Consolas"/>
+          <w:sz w:val="19"/>
+          <w:szCs w:val="19"/>
+        </w:rPr>
+        <w:t>7, 8.1);</w:t>
       </w:r>
     </w:p>
     <w:p>
@@ -1666,9 +1395,9 @@
         <w:autoSpaceDN w:val="0"/>
         <w:adjustRightInd w:val="0"/>
         <w:spacing w:after="0" w:line="240" w:lineRule="auto"/>
-        <w:ind w:left="567"/>
-        <w:rPr>
-          <w:rFonts w:ascii="Courier New" w:hAnsi="Courier New" w:cs="Courier New"/>
+        <w:ind w:left="284"/>
+        <w:rPr>
+          <w:rFonts w:ascii="Consolas" w:hAnsi="Consolas" w:cs="Consolas"/>
           <w:sz w:val="19"/>
           <w:szCs w:val="19"/>
         </w:rPr>
@@ -1680,33 +1409,35 @@
         <w:autoSpaceDN w:val="0"/>
         <w:adjustRightInd w:val="0"/>
         <w:spacing w:after="0" w:line="240" w:lineRule="auto"/>
-        <w:ind w:left="567"/>
-        <w:rPr>
-          <w:rFonts w:ascii="Courier New" w:hAnsi="Courier New" w:cs="Courier New"/>
-          <w:sz w:val="19"/>
-          <w:szCs w:val="19"/>
-        </w:rPr>
-      </w:pPr>
-      <w:r>
-        <w:rPr>
-          <w:rFonts w:ascii="Courier New" w:hAnsi="Courier New" w:cs="Courier New"/>
-          <w:sz w:val="19"/>
-          <w:szCs w:val="19"/>
-        </w:rPr>
-        <w:t xml:space="preserve">    </w:t>
-      </w:r>
-      <w:r>
-        <w:rPr>
-          <w:rFonts w:ascii="Courier New" w:hAnsi="Courier New" w:cs="Courier New"/>
+        <w:ind w:left="284"/>
+        <w:rPr>
+          <w:rFonts w:ascii="Consolas" w:hAnsi="Consolas" w:cs="Consolas"/>
+          <w:sz w:val="19"/>
+          <w:szCs w:val="19"/>
+        </w:rPr>
+      </w:pPr>
+      <w:r>
+        <w:rPr>
+          <w:rFonts w:ascii="Consolas" w:hAnsi="Consolas" w:cs="Consolas"/>
+          <w:sz w:val="19"/>
+          <w:szCs w:val="19"/>
+        </w:rPr>
+        <w:tab/>
+      </w:r>
+      <w:proofErr w:type="spellStart"/>
+      <w:r>
+        <w:rPr>
+          <w:rFonts w:ascii="Consolas" w:hAnsi="Consolas" w:cs="Consolas"/>
           <w:color w:val="2B91AF"/>
           <w:sz w:val="19"/>
           <w:szCs w:val="19"/>
         </w:rPr>
         <w:t>ComplexNumber</w:t>
       </w:r>
-      <w:r>
-        <w:rPr>
-          <w:rFonts w:ascii="Courier New" w:hAnsi="Courier New" w:cs="Courier New"/>
+      <w:proofErr w:type="spellEnd"/>
+      <w:r>
+        <w:rPr>
+          <w:rFonts w:ascii="Consolas" w:hAnsi="Consolas" w:cs="Consolas"/>
           <w:sz w:val="19"/>
           <w:szCs w:val="19"/>
         </w:rPr>
@@ -1719,24 +1450,26 @@
         <w:autoSpaceDN w:val="0"/>
         <w:adjustRightInd w:val="0"/>
         <w:spacing w:after="0" w:line="240" w:lineRule="auto"/>
-        <w:ind w:left="567"/>
-        <w:rPr>
-          <w:rFonts w:ascii="Courier New" w:hAnsi="Courier New" w:cs="Courier New"/>
-          <w:sz w:val="19"/>
-          <w:szCs w:val="19"/>
-        </w:rPr>
-      </w:pPr>
-      <w:r>
-        <w:rPr>
-          <w:rFonts w:ascii="Courier New" w:hAnsi="Courier New" w:cs="Courier New"/>
-          <w:sz w:val="19"/>
-          <w:szCs w:val="19"/>
-        </w:rPr>
-        <w:t xml:space="preserve">    </w:t>
-      </w:r>
-      <w:r>
-        <w:rPr>
-          <w:rFonts w:ascii="Courier New" w:hAnsi="Courier New" w:cs="Courier New"/>
+        <w:ind w:left="284"/>
+        <w:rPr>
+          <w:rFonts w:ascii="Consolas" w:hAnsi="Consolas" w:cs="Consolas"/>
+          <w:sz w:val="19"/>
+          <w:szCs w:val="19"/>
+        </w:rPr>
+      </w:pPr>
+      <w:r>
+        <w:rPr>
+          <w:rFonts w:ascii="Consolas" w:hAnsi="Consolas" w:cs="Consolas"/>
+          <w:sz w:val="19"/>
+          <w:szCs w:val="19"/>
+        </w:rPr>
+        <w:tab/>
+      </w:r>
+      <w:proofErr w:type="spellStart"/>
+      <w:proofErr w:type="gramStart"/>
+      <w:r>
+        <w:rPr>
+          <w:rFonts w:ascii="Consolas" w:hAnsi="Consolas" w:cs="Consolas"/>
           <w:color w:val="2B91AF"/>
           <w:sz w:val="19"/>
           <w:szCs w:val="19"/>
@@ -1745,20 +1478,47 @@
       </w:r>
       <w:r>
         <w:rPr>
-          <w:rFonts w:ascii="Courier New" w:hAnsi="Courier New" w:cs="Courier New"/>
-          <w:sz w:val="19"/>
-          <w:szCs w:val="19"/>
-        </w:rPr>
-        <w:t xml:space="preserve">.WriteLine(z); </w:t>
-      </w:r>
-      <w:r>
-        <w:rPr>
-          <w:rFonts w:ascii="Courier New" w:hAnsi="Courier New" w:cs="Courier New"/>
+          <w:rFonts w:ascii="Consolas" w:hAnsi="Consolas" w:cs="Consolas"/>
+          <w:sz w:val="19"/>
+          <w:szCs w:val="19"/>
+        </w:rPr>
+        <w:t>.WriteLine</w:t>
+      </w:r>
+      <w:proofErr w:type="spellEnd"/>
+      <w:r>
+        <w:rPr>
+          <w:rFonts w:ascii="Consolas" w:hAnsi="Consolas" w:cs="Consolas"/>
+          <w:sz w:val="19"/>
+          <w:szCs w:val="19"/>
+        </w:rPr>
+        <w:t>(</w:t>
+      </w:r>
+      <w:proofErr w:type="gramEnd"/>
+      <w:r>
+        <w:rPr>
+          <w:rFonts w:ascii="Consolas" w:hAnsi="Consolas" w:cs="Consolas"/>
+          <w:sz w:val="19"/>
+          <w:szCs w:val="19"/>
+        </w:rPr>
+        <w:t xml:space="preserve">z); </w:t>
+      </w:r>
+      <w:r>
+        <w:rPr>
+          <w:rFonts w:ascii="Consolas" w:hAnsi="Consolas" w:cs="Consolas"/>
           <w:color w:val="008000"/>
           <w:sz w:val="19"/>
           <w:szCs w:val="19"/>
         </w:rPr>
-        <w:t>// 17+i8</w:t>
+        <w:t>// 17,5+i8,</w:t>
+      </w:r>
+      <w:r>
+        <w:rPr>
+          <w:rFonts w:ascii="Consolas" w:hAnsi="Consolas" w:cs="Consolas"/>
+          <w:color w:val="008000"/>
+          <w:sz w:val="19"/>
+          <w:szCs w:val="19"/>
+        </w:rPr>
+        <w:t>1</w:t>
       </w:r>
     </w:p>
     <w:p>
@@ -1767,9 +1527,9 @@
         <w:autoSpaceDN w:val="0"/>
         <w:adjustRightInd w:val="0"/>
         <w:spacing w:after="0" w:line="240" w:lineRule="auto"/>
-        <w:ind w:left="567"/>
-        <w:rPr>
-          <w:rFonts w:ascii="Courier New" w:hAnsi="Courier New" w:cs="Courier New"/>
+        <w:ind w:left="284"/>
+        <w:rPr>
+          <w:rFonts w:ascii="Consolas" w:hAnsi="Consolas" w:cs="Consolas"/>
           <w:sz w:val="19"/>
           <w:szCs w:val="19"/>
         </w:rPr>
@@ -1781,20 +1541,21 @@
         <w:autoSpaceDN w:val="0"/>
         <w:adjustRightInd w:val="0"/>
         <w:spacing w:after="0" w:line="240" w:lineRule="auto"/>
-        <w:ind w:left="567"/>
-        <w:rPr>
-          <w:rFonts w:ascii="Courier New" w:hAnsi="Courier New" w:cs="Courier New"/>
-          <w:sz w:val="19"/>
-          <w:szCs w:val="19"/>
-        </w:rPr>
-      </w:pPr>
-      <w:r>
-        <w:rPr>
-          <w:rFonts w:ascii="Courier New" w:hAnsi="Courier New" w:cs="Courier New"/>
-          <w:sz w:val="19"/>
-          <w:szCs w:val="19"/>
-        </w:rPr>
-        <w:t xml:space="preserve">    z -= 20;</w:t>
+        <w:ind w:left="284"/>
+        <w:rPr>
+          <w:rFonts w:ascii="Consolas" w:hAnsi="Consolas" w:cs="Consolas"/>
+          <w:sz w:val="19"/>
+          <w:szCs w:val="19"/>
+        </w:rPr>
+      </w:pPr>
+      <w:r>
+        <w:rPr>
+          <w:rFonts w:ascii="Consolas" w:hAnsi="Consolas" w:cs="Consolas"/>
+          <w:sz w:val="19"/>
+          <w:szCs w:val="19"/>
+        </w:rPr>
+        <w:tab/>
+        <w:t>z -= 20;</w:t>
       </w:r>
     </w:p>
     <w:p>
@@ -1803,24 +1564,26 @@
         <w:autoSpaceDN w:val="0"/>
         <w:adjustRightInd w:val="0"/>
         <w:spacing w:after="0" w:line="240" w:lineRule="auto"/>
-        <w:ind w:left="567"/>
-        <w:rPr>
-          <w:rFonts w:ascii="Courier New" w:hAnsi="Courier New" w:cs="Courier New"/>
-          <w:sz w:val="19"/>
-          <w:szCs w:val="19"/>
-        </w:rPr>
-      </w:pPr>
-      <w:r>
-        <w:rPr>
-          <w:rFonts w:ascii="Courier New" w:hAnsi="Courier New" w:cs="Courier New"/>
-          <w:sz w:val="19"/>
-          <w:szCs w:val="19"/>
-        </w:rPr>
-        <w:t xml:space="preserve">    </w:t>
-      </w:r>
-      <w:r>
-        <w:rPr>
-          <w:rFonts w:ascii="Courier New" w:hAnsi="Courier New" w:cs="Courier New"/>
+        <w:ind w:left="284"/>
+        <w:rPr>
+          <w:rFonts w:ascii="Consolas" w:hAnsi="Consolas" w:cs="Consolas"/>
+          <w:sz w:val="19"/>
+          <w:szCs w:val="19"/>
+        </w:rPr>
+      </w:pPr>
+      <w:r>
+        <w:rPr>
+          <w:rFonts w:ascii="Consolas" w:hAnsi="Consolas" w:cs="Consolas"/>
+          <w:sz w:val="19"/>
+          <w:szCs w:val="19"/>
+        </w:rPr>
+        <w:tab/>
+      </w:r>
+      <w:proofErr w:type="spellStart"/>
+      <w:proofErr w:type="gramStart"/>
+      <w:r>
+        <w:rPr>
+          <w:rFonts w:ascii="Consolas" w:hAnsi="Consolas" w:cs="Consolas"/>
           <w:color w:val="2B91AF"/>
           <w:sz w:val="19"/>
           <w:szCs w:val="19"/>
@@ -1829,20 +1592,47 @@
       </w:r>
       <w:r>
         <w:rPr>
-          <w:rFonts w:ascii="Courier New" w:hAnsi="Courier New" w:cs="Courier New"/>
-          <w:sz w:val="19"/>
-          <w:szCs w:val="19"/>
-        </w:rPr>
-        <w:t xml:space="preserve">.WriteLine(z); </w:t>
-      </w:r>
-      <w:r>
-        <w:rPr>
-          <w:rFonts w:ascii="Courier New" w:hAnsi="Courier New" w:cs="Courier New"/>
+          <w:rFonts w:ascii="Consolas" w:hAnsi="Consolas" w:cs="Consolas"/>
+          <w:sz w:val="19"/>
+          <w:szCs w:val="19"/>
+        </w:rPr>
+        <w:t>.WriteLine</w:t>
+      </w:r>
+      <w:proofErr w:type="spellEnd"/>
+      <w:r>
+        <w:rPr>
+          <w:rFonts w:ascii="Consolas" w:hAnsi="Consolas" w:cs="Consolas"/>
+          <w:sz w:val="19"/>
+          <w:szCs w:val="19"/>
+        </w:rPr>
+        <w:t>(</w:t>
+      </w:r>
+      <w:proofErr w:type="gramEnd"/>
+      <w:r>
+        <w:rPr>
+          <w:rFonts w:ascii="Consolas" w:hAnsi="Consolas" w:cs="Consolas"/>
+          <w:sz w:val="19"/>
+          <w:szCs w:val="19"/>
+        </w:rPr>
+        <w:t xml:space="preserve">z); </w:t>
+      </w:r>
+      <w:r>
+        <w:rPr>
+          <w:rFonts w:ascii="Consolas" w:hAnsi="Consolas" w:cs="Consolas"/>
           <w:color w:val="008000"/>
           <w:sz w:val="19"/>
           <w:szCs w:val="19"/>
         </w:rPr>
-        <w:t>// -3+i8</w:t>
+        <w:t>// -2,5+i8,</w:t>
+      </w:r>
+      <w:r>
+        <w:rPr>
+          <w:rFonts w:ascii="Consolas" w:hAnsi="Consolas" w:cs="Consolas"/>
+          <w:color w:val="008000"/>
+          <w:sz w:val="19"/>
+          <w:szCs w:val="19"/>
+        </w:rPr>
+        <w:t>1</w:t>
       </w:r>
     </w:p>
     <w:p>
@@ -1851,9 +1641,9 @@
         <w:autoSpaceDN w:val="0"/>
         <w:adjustRightInd w:val="0"/>
         <w:spacing w:after="0" w:line="240" w:lineRule="auto"/>
-        <w:ind w:left="567"/>
-        <w:rPr>
-          <w:rFonts w:ascii="Courier New" w:hAnsi="Courier New" w:cs="Courier New"/>
+        <w:ind w:left="284"/>
+        <w:rPr>
+          <w:rFonts w:ascii="Consolas" w:hAnsi="Consolas" w:cs="Consolas"/>
           <w:sz w:val="19"/>
           <w:szCs w:val="19"/>
         </w:rPr>
@@ -1865,20 +1655,38 @@
         <w:autoSpaceDN w:val="0"/>
         <w:adjustRightInd w:val="0"/>
         <w:spacing w:after="0" w:line="240" w:lineRule="auto"/>
-        <w:ind w:left="567"/>
-        <w:rPr>
-          <w:rFonts w:ascii="Courier New" w:hAnsi="Courier New" w:cs="Courier New"/>
-          <w:sz w:val="19"/>
-          <w:szCs w:val="19"/>
-        </w:rPr>
-      </w:pPr>
-      <w:r>
-        <w:rPr>
-          <w:rFonts w:ascii="Courier New" w:hAnsi="Courier New" w:cs="Courier New"/>
-          <w:sz w:val="19"/>
-          <w:szCs w:val="19"/>
-        </w:rPr>
-        <w:t xml:space="preserve">    z.Real += 13;</w:t>
+        <w:ind w:left="284"/>
+        <w:rPr>
+          <w:rFonts w:ascii="Consolas" w:hAnsi="Consolas" w:cs="Consolas"/>
+          <w:sz w:val="19"/>
+          <w:szCs w:val="19"/>
+        </w:rPr>
+      </w:pPr>
+      <w:r>
+        <w:rPr>
+          <w:rFonts w:ascii="Consolas" w:hAnsi="Consolas" w:cs="Consolas"/>
+          <w:sz w:val="19"/>
+          <w:szCs w:val="19"/>
+        </w:rPr>
+        <w:tab/>
+      </w:r>
+      <w:proofErr w:type="spellStart"/>
+      <w:r>
+        <w:rPr>
+          <w:rFonts w:ascii="Consolas" w:hAnsi="Consolas" w:cs="Consolas"/>
+          <w:sz w:val="19"/>
+          <w:szCs w:val="19"/>
+        </w:rPr>
+        <w:t>z.Real</w:t>
+      </w:r>
+      <w:proofErr w:type="spellEnd"/>
+      <w:r>
+        <w:rPr>
+          <w:rFonts w:ascii="Consolas" w:hAnsi="Consolas" w:cs="Consolas"/>
+          <w:sz w:val="19"/>
+          <w:szCs w:val="19"/>
+        </w:rPr>
+        <w:t xml:space="preserve"> += 13;</w:t>
       </w:r>
     </w:p>
     <w:p>
@@ -1887,20 +1695,38 @@
         <w:autoSpaceDN w:val="0"/>
         <w:adjustRightInd w:val="0"/>
         <w:spacing w:after="0" w:line="240" w:lineRule="auto"/>
-        <w:ind w:left="567"/>
-        <w:rPr>
-          <w:rFonts w:ascii="Courier New" w:hAnsi="Courier New" w:cs="Courier New"/>
-          <w:sz w:val="19"/>
-          <w:szCs w:val="19"/>
-        </w:rPr>
-      </w:pPr>
-      <w:r>
-        <w:rPr>
-          <w:rFonts w:ascii="Courier New" w:hAnsi="Courier New" w:cs="Courier New"/>
-          <w:sz w:val="19"/>
-          <w:szCs w:val="19"/>
-        </w:rPr>
-        <w:t xml:space="preserve">    z.Imaginary -= 8;</w:t>
+        <w:ind w:left="284"/>
+        <w:rPr>
+          <w:rFonts w:ascii="Consolas" w:hAnsi="Consolas" w:cs="Consolas"/>
+          <w:sz w:val="19"/>
+          <w:szCs w:val="19"/>
+        </w:rPr>
+      </w:pPr>
+      <w:r>
+        <w:rPr>
+          <w:rFonts w:ascii="Consolas" w:hAnsi="Consolas" w:cs="Consolas"/>
+          <w:sz w:val="19"/>
+          <w:szCs w:val="19"/>
+        </w:rPr>
+        <w:tab/>
+      </w:r>
+      <w:proofErr w:type="spellStart"/>
+      <w:r>
+        <w:rPr>
+          <w:rFonts w:ascii="Consolas" w:hAnsi="Consolas" w:cs="Consolas"/>
+          <w:sz w:val="19"/>
+          <w:szCs w:val="19"/>
+        </w:rPr>
+        <w:t>z.Imaginary</w:t>
+      </w:r>
+      <w:proofErr w:type="spellEnd"/>
+      <w:r>
+        <w:rPr>
+          <w:rFonts w:ascii="Consolas" w:hAnsi="Consolas" w:cs="Consolas"/>
+          <w:sz w:val="19"/>
+          <w:szCs w:val="19"/>
+        </w:rPr>
+        <w:t xml:space="preserve"> -= 8.1;</w:t>
       </w:r>
     </w:p>
     <w:p>
@@ -1909,24 +1735,26 @@
         <w:autoSpaceDN w:val="0"/>
         <w:adjustRightInd w:val="0"/>
         <w:spacing w:after="0" w:line="240" w:lineRule="auto"/>
-        <w:ind w:left="567"/>
-        <w:rPr>
-          <w:rFonts w:ascii="Courier New" w:hAnsi="Courier New" w:cs="Courier New"/>
-          <w:sz w:val="19"/>
-          <w:szCs w:val="19"/>
-        </w:rPr>
-      </w:pPr>
-      <w:r>
-        <w:rPr>
-          <w:rFonts w:ascii="Courier New" w:hAnsi="Courier New" w:cs="Courier New"/>
-          <w:sz w:val="19"/>
-          <w:szCs w:val="19"/>
-        </w:rPr>
-        <w:t xml:space="preserve">    </w:t>
-      </w:r>
-      <w:r>
-        <w:rPr>
-          <w:rFonts w:ascii="Courier New" w:hAnsi="Courier New" w:cs="Courier New"/>
+        <w:ind w:left="284"/>
+        <w:rPr>
+          <w:rFonts w:ascii="Consolas" w:hAnsi="Consolas" w:cs="Consolas"/>
+          <w:sz w:val="19"/>
+          <w:szCs w:val="19"/>
+        </w:rPr>
+      </w:pPr>
+      <w:r>
+        <w:rPr>
+          <w:rFonts w:ascii="Consolas" w:hAnsi="Consolas" w:cs="Consolas"/>
+          <w:sz w:val="19"/>
+          <w:szCs w:val="19"/>
+        </w:rPr>
+        <w:tab/>
+      </w:r>
+      <w:proofErr w:type="spellStart"/>
+      <w:proofErr w:type="gramStart"/>
+      <w:r>
+        <w:rPr>
+          <w:rFonts w:ascii="Consolas" w:hAnsi="Consolas" w:cs="Consolas"/>
           <w:color w:val="2B91AF"/>
           <w:sz w:val="19"/>
           <w:szCs w:val="19"/>
@@ -1935,20 +1763,47 @@
       </w:r>
       <w:r>
         <w:rPr>
-          <w:rFonts w:ascii="Courier New" w:hAnsi="Courier New" w:cs="Courier New"/>
-          <w:sz w:val="19"/>
-          <w:szCs w:val="19"/>
-        </w:rPr>
-        <w:t xml:space="preserve">.WriteLine(z); </w:t>
-      </w:r>
-      <w:r>
-        <w:rPr>
-          <w:rFonts w:ascii="Courier New" w:hAnsi="Courier New" w:cs="Courier New"/>
+          <w:rFonts w:ascii="Consolas" w:hAnsi="Consolas" w:cs="Consolas"/>
+          <w:sz w:val="19"/>
+          <w:szCs w:val="19"/>
+        </w:rPr>
+        <w:t>.WriteLine</w:t>
+      </w:r>
+      <w:proofErr w:type="spellEnd"/>
+      <w:r>
+        <w:rPr>
+          <w:rFonts w:ascii="Consolas" w:hAnsi="Consolas" w:cs="Consolas"/>
+          <w:sz w:val="19"/>
+          <w:szCs w:val="19"/>
+        </w:rPr>
+        <w:t>(</w:t>
+      </w:r>
+      <w:proofErr w:type="gramEnd"/>
+      <w:r>
+        <w:rPr>
+          <w:rFonts w:ascii="Consolas" w:hAnsi="Consolas" w:cs="Consolas"/>
+          <w:sz w:val="19"/>
+          <w:szCs w:val="19"/>
+        </w:rPr>
+        <w:t xml:space="preserve">z); </w:t>
+      </w:r>
+      <w:r>
+        <w:rPr>
+          <w:rFonts w:ascii="Consolas" w:hAnsi="Consolas" w:cs="Consolas"/>
           <w:color w:val="008000"/>
           <w:sz w:val="19"/>
           <w:szCs w:val="19"/>
         </w:rPr>
-        <w:t>// -3+i8</w:t>
+        <w:t>// 10,</w:t>
+      </w:r>
+      <w:r>
+        <w:rPr>
+          <w:rFonts w:ascii="Consolas" w:hAnsi="Consolas" w:cs="Consolas"/>
+          <w:color w:val="008000"/>
+          <w:sz w:val="19"/>
+          <w:szCs w:val="19"/>
+        </w:rPr>
+        <w:t>5</w:t>
       </w:r>
     </w:p>
     <w:p>
@@ -1957,9 +1812,9 @@
         <w:autoSpaceDN w:val="0"/>
         <w:adjustRightInd w:val="0"/>
         <w:spacing w:after="0" w:line="240" w:lineRule="auto"/>
-        <w:ind w:left="567"/>
-        <w:rPr>
-          <w:rFonts w:ascii="Courier New" w:hAnsi="Courier New" w:cs="Courier New"/>
+        <w:ind w:left="284"/>
+        <w:rPr>
+          <w:rFonts w:ascii="Consolas" w:hAnsi="Consolas" w:cs="Consolas"/>
           <w:sz w:val="19"/>
           <w:szCs w:val="19"/>
         </w:rPr>
@@ -1971,25 +1826,25 @@
         <w:autoSpaceDN w:val="0"/>
         <w:adjustRightInd w:val="0"/>
         <w:spacing w:after="0" w:line="240" w:lineRule="auto"/>
-        <w:ind w:left="567"/>
-        <w:rPr>
-          <w:rFonts w:ascii="Courier New" w:hAnsi="Courier New" w:cs="Courier New"/>
-          <w:sz w:val="19"/>
-          <w:szCs w:val="19"/>
-        </w:rPr>
-      </w:pPr>
-      <w:r>
-        <w:rPr>
-          <w:rFonts w:ascii="Courier New" w:hAnsi="Courier New" w:cs="Courier New"/>
-          <w:sz w:val="19"/>
-          <w:szCs w:val="19"/>
-        </w:rPr>
-        <w:t xml:space="preserve">    </w:t>
+        <w:ind w:left="284"/>
+        <w:rPr>
+          <w:rFonts w:ascii="Consolas" w:hAnsi="Consolas" w:cs="Consolas"/>
+          <w:sz w:val="19"/>
+          <w:szCs w:val="19"/>
+        </w:rPr>
+      </w:pPr>
+      <w:r>
+        <w:rPr>
+          <w:rFonts w:ascii="Consolas" w:hAnsi="Consolas" w:cs="Consolas"/>
+          <w:sz w:val="19"/>
+          <w:szCs w:val="19"/>
+        </w:rPr>
+        <w:tab/>
       </w:r>
       <w:proofErr w:type="gramStart"/>
       <w:r>
         <w:rPr>
-          <w:rFonts w:ascii="Courier New" w:hAnsi="Courier New" w:cs="Courier New"/>
+          <w:rFonts w:ascii="Consolas" w:hAnsi="Consolas" w:cs="Consolas"/>
           <w:color w:val="0000FF"/>
           <w:sz w:val="19"/>
           <w:szCs w:val="19"/>
@@ -1999,7 +1854,7 @@
       <w:proofErr w:type="gramEnd"/>
       <w:r>
         <w:rPr>
-          <w:rFonts w:ascii="Courier New" w:hAnsi="Courier New" w:cs="Courier New"/>
+          <w:rFonts w:ascii="Consolas" w:hAnsi="Consolas" w:cs="Consolas"/>
           <w:sz w:val="19"/>
           <w:szCs w:val="19"/>
         </w:rPr>
@@ -2012,20 +1867,21 @@
         <w:autoSpaceDN w:val="0"/>
         <w:adjustRightInd w:val="0"/>
         <w:spacing w:after="0" w:line="240" w:lineRule="auto"/>
-        <w:ind w:left="567"/>
-        <w:rPr>
-          <w:rFonts w:ascii="Courier New" w:hAnsi="Courier New" w:cs="Courier New"/>
-          <w:sz w:val="19"/>
-          <w:szCs w:val="19"/>
-        </w:rPr>
-      </w:pPr>
-      <w:r>
-        <w:rPr>
-          <w:rFonts w:ascii="Courier New" w:hAnsi="Courier New" w:cs="Courier New"/>
-          <w:sz w:val="19"/>
-          <w:szCs w:val="19"/>
-        </w:rPr>
-        <w:t xml:space="preserve">    {</w:t>
+        <w:ind w:left="284"/>
+        <w:rPr>
+          <w:rFonts w:ascii="Consolas" w:hAnsi="Consolas" w:cs="Consolas"/>
+          <w:sz w:val="19"/>
+          <w:szCs w:val="19"/>
+        </w:rPr>
+      </w:pPr>
+      <w:r>
+        <w:rPr>
+          <w:rFonts w:ascii="Consolas" w:hAnsi="Consolas" w:cs="Consolas"/>
+          <w:sz w:val="19"/>
+          <w:szCs w:val="19"/>
+        </w:rPr>
+        <w:tab/>
+        <w:t>{</w:t>
       </w:r>
     </w:p>
     <w:p>
@@ -2034,25 +1890,34 @@
         <w:autoSpaceDN w:val="0"/>
         <w:adjustRightInd w:val="0"/>
         <w:spacing w:after="0" w:line="240" w:lineRule="auto"/>
-        <w:ind w:left="567"/>
-        <w:rPr>
-          <w:rFonts w:ascii="Courier New" w:hAnsi="Courier New" w:cs="Courier New"/>
-          <w:sz w:val="19"/>
-          <w:szCs w:val="19"/>
-        </w:rPr>
-      </w:pPr>
-      <w:r>
-        <w:rPr>
-          <w:rFonts w:ascii="Courier New" w:hAnsi="Courier New" w:cs="Courier New"/>
-          <w:sz w:val="19"/>
-          <w:szCs w:val="19"/>
-        </w:rPr>
-        <w:t xml:space="preserve">        </w:t>
-      </w:r>
+        <w:ind w:left="284"/>
+        <w:rPr>
+          <w:rFonts w:ascii="Consolas" w:hAnsi="Consolas" w:cs="Consolas"/>
+          <w:sz w:val="19"/>
+          <w:szCs w:val="19"/>
+        </w:rPr>
+      </w:pPr>
+      <w:r>
+        <w:rPr>
+          <w:rFonts w:ascii="Consolas" w:hAnsi="Consolas" w:cs="Consolas"/>
+          <w:sz w:val="19"/>
+          <w:szCs w:val="19"/>
+        </w:rPr>
+        <w:tab/>
+      </w:r>
+      <w:r>
+        <w:rPr>
+          <w:rFonts w:ascii="Consolas" w:hAnsi="Consolas" w:cs="Consolas"/>
+          <w:sz w:val="19"/>
+          <w:szCs w:val="19"/>
+        </w:rPr>
+        <w:tab/>
+      </w:r>
+      <w:proofErr w:type="spellStart"/>
       <w:proofErr w:type="gramStart"/>
       <w:r>
         <w:rPr>
-          <w:rFonts w:ascii="Courier New" w:hAnsi="Courier New" w:cs="Courier New"/>
+          <w:rFonts w:ascii="Consolas" w:hAnsi="Consolas" w:cs="Consolas"/>
           <w:color w:val="2B91AF"/>
           <w:sz w:val="19"/>
           <w:szCs w:val="19"/>
@@ -2061,16 +1926,25 @@
       </w:r>
       <w:r>
         <w:rPr>
-          <w:rFonts w:ascii="Courier New" w:hAnsi="Courier New" w:cs="Courier New"/>
-          <w:sz w:val="19"/>
-          <w:szCs w:val="19"/>
-        </w:rPr>
-        <w:t>.WriteLine(</w:t>
+          <w:rFonts w:ascii="Consolas" w:hAnsi="Consolas" w:cs="Consolas"/>
+          <w:sz w:val="19"/>
+          <w:szCs w:val="19"/>
+        </w:rPr>
+        <w:t>.WriteLine</w:t>
+      </w:r>
+      <w:proofErr w:type="spellEnd"/>
+      <w:r>
+        <w:rPr>
+          <w:rFonts w:ascii="Consolas" w:hAnsi="Consolas" w:cs="Consolas"/>
+          <w:sz w:val="19"/>
+          <w:szCs w:val="19"/>
+        </w:rPr>
+        <w:t>(</w:t>
       </w:r>
       <w:proofErr w:type="gramEnd"/>
       <w:r>
         <w:rPr>
-          <w:rFonts w:ascii="Courier New" w:hAnsi="Courier New" w:cs="Courier New"/>
+          <w:rFonts w:ascii="Consolas" w:hAnsi="Consolas" w:cs="Consolas"/>
           <w:color w:val="A31515"/>
           <w:sz w:val="19"/>
           <w:szCs w:val="19"/>
@@ -2079,7 +1953,7 @@
       </w:r>
       <w:r>
         <w:rPr>
-          <w:rFonts w:ascii="Courier New" w:hAnsi="Courier New" w:cs="Courier New"/>
+          <w:rFonts w:ascii="Consolas" w:hAnsi="Consolas" w:cs="Consolas"/>
           <w:color w:val="3CB371"/>
           <w:sz w:val="19"/>
           <w:szCs w:val="19"/>
@@ -2088,7 +1962,7 @@
       </w:r>
       <w:r>
         <w:rPr>
-          <w:rFonts w:ascii="Courier New" w:hAnsi="Courier New" w:cs="Courier New"/>
+          <w:rFonts w:ascii="Consolas" w:hAnsi="Consolas" w:cs="Consolas"/>
           <w:color w:val="A31515"/>
           <w:sz w:val="19"/>
           <w:szCs w:val="19"/>
@@ -2097,28 +1971,29 @@
       </w:r>
       <w:r>
         <w:rPr>
-          <w:rFonts w:ascii="Courier New" w:hAnsi="Courier New" w:cs="Courier New"/>
-          <w:sz w:val="19"/>
-          <w:szCs w:val="19"/>
-        </w:rPr>
-        <w:t>, z - y);</w:t>
-      </w:r>
-      <w:r>
-        <w:rPr>
-          <w:rFonts w:ascii="Courier New" w:hAnsi="Courier New" w:cs="Courier New"/>
-          <w:sz w:val="19"/>
-          <w:szCs w:val="19"/>
-        </w:rPr>
-        <w:t xml:space="preserve"> </w:t>
-      </w:r>
-      <w:r>
-        <w:rPr>
-          <w:rFonts w:ascii="Courier New" w:hAnsi="Courier New" w:cs="Courier New"/>
+          <w:rFonts w:ascii="Consolas" w:hAnsi="Consolas" w:cs="Consolas"/>
+          <w:sz w:val="19"/>
+          <w:szCs w:val="19"/>
+        </w:rPr>
+        <w:t xml:space="preserve">, z - y); </w:t>
+      </w:r>
+      <w:r>
+        <w:rPr>
+          <w:rFonts w:ascii="Consolas" w:hAnsi="Consolas" w:cs="Consolas"/>
           <w:color w:val="008000"/>
           <w:sz w:val="19"/>
           <w:szCs w:val="19"/>
         </w:rPr>
-        <w:t>// 3-i8</w:t>
+        <w:t>// 3,5-i8,</w:t>
+      </w:r>
+      <w:r>
+        <w:rPr>
+          <w:rFonts w:ascii="Consolas" w:hAnsi="Consolas" w:cs="Consolas"/>
+          <w:color w:val="008000"/>
+          <w:sz w:val="19"/>
+          <w:szCs w:val="19"/>
+        </w:rPr>
+        <w:t>1</w:t>
       </w:r>
     </w:p>
     <w:p>
@@ -2127,25 +2002,35 @@
         <w:autoSpaceDN w:val="0"/>
         <w:adjustRightInd w:val="0"/>
         <w:spacing w:after="0" w:line="240" w:lineRule="auto"/>
-        <w:ind w:left="567"/>
-        <w:rPr>
-          <w:rFonts w:ascii="Courier New" w:hAnsi="Courier New" w:cs="Courier New"/>
-          <w:sz w:val="19"/>
-          <w:szCs w:val="19"/>
-        </w:rPr>
-      </w:pPr>
-      <w:r>
-        <w:rPr>
-          <w:rFonts w:ascii="Courier New" w:hAnsi="Courier New" w:cs="Courier New"/>
-          <w:sz w:val="19"/>
-          <w:szCs w:val="19"/>
-        </w:rPr>
-        <w:t xml:space="preserve">        </w:t>
-      </w:r>
-      <w:proofErr w:type="gramStart"/>
-      <w:r>
-        <w:rPr>
-          <w:rFonts w:ascii="Courier New" w:hAnsi="Courier New" w:cs="Courier New"/>
+        <w:ind w:left="284"/>
+        <w:rPr>
+          <w:rFonts w:ascii="Consolas" w:hAnsi="Consolas" w:cs="Consolas"/>
+          <w:sz w:val="19"/>
+          <w:szCs w:val="19"/>
+        </w:rPr>
+      </w:pPr>
+      <w:bookmarkStart w:id="0" w:name="_GoBack"/>
+      <w:bookmarkEnd w:id="0"/>
+      <w:r>
+        <w:rPr>
+          <w:rFonts w:ascii="Consolas" w:hAnsi="Consolas" w:cs="Consolas"/>
+          <w:sz w:val="19"/>
+          <w:szCs w:val="19"/>
+        </w:rPr>
+        <w:tab/>
+      </w:r>
+      <w:r>
+        <w:rPr>
+          <w:rFonts w:ascii="Consolas" w:hAnsi="Consolas" w:cs="Consolas"/>
+          <w:sz w:val="19"/>
+          <w:szCs w:val="19"/>
+        </w:rPr>
+        <w:tab/>
+      </w:r>
+      <w:proofErr w:type="spellStart"/>
+      <w:r>
+        <w:rPr>
+          <w:rFonts w:ascii="Consolas" w:hAnsi="Consolas" w:cs="Consolas"/>
           <w:color w:val="2B91AF"/>
           <w:sz w:val="19"/>
           <w:szCs w:val="19"/>
@@ -2154,16 +2039,24 @@
       </w:r>
       <w:r>
         <w:rPr>
-          <w:rFonts w:ascii="Courier New" w:hAnsi="Courier New" w:cs="Courier New"/>
-          <w:sz w:val="19"/>
-          <w:szCs w:val="19"/>
-        </w:rPr>
-        <w:t>.WriteLine(</w:t>
-      </w:r>
-      <w:proofErr w:type="gramEnd"/>
-      <w:r>
-        <w:rPr>
-          <w:rFonts w:ascii="Courier New" w:hAnsi="Courier New" w:cs="Courier New"/>
+          <w:rFonts w:ascii="Consolas" w:hAnsi="Consolas" w:cs="Consolas"/>
+          <w:sz w:val="19"/>
+          <w:szCs w:val="19"/>
+        </w:rPr>
+        <w:t>.WriteLine</w:t>
+      </w:r>
+      <w:proofErr w:type="spellEnd"/>
+      <w:r>
+        <w:rPr>
+          <w:rFonts w:ascii="Consolas" w:hAnsi="Consolas" w:cs="Consolas"/>
+          <w:sz w:val="19"/>
+          <w:szCs w:val="19"/>
+        </w:rPr>
+        <w:t>(</w:t>
+      </w:r>
+      <w:r>
+        <w:rPr>
+          <w:rFonts w:ascii="Consolas" w:hAnsi="Consolas" w:cs="Consolas"/>
           <w:color w:val="A31515"/>
           <w:sz w:val="19"/>
           <w:szCs w:val="19"/>
@@ -2172,7 +2065,7 @@
       </w:r>
       <w:r>
         <w:rPr>
-          <w:rFonts w:ascii="Courier New" w:hAnsi="Courier New" w:cs="Courier New"/>
+          <w:rFonts w:ascii="Consolas" w:hAnsi="Consolas" w:cs="Consolas"/>
           <w:color w:val="3CB371"/>
           <w:sz w:val="19"/>
           <w:szCs w:val="19"/>
@@ -2181,7 +2074,7 @@
       </w:r>
       <w:r>
         <w:rPr>
-          <w:rFonts w:ascii="Courier New" w:hAnsi="Courier New" w:cs="Courier New"/>
+          <w:rFonts w:ascii="Consolas" w:hAnsi="Consolas" w:cs="Consolas"/>
           <w:color w:val="A31515"/>
           <w:sz w:val="19"/>
           <w:szCs w:val="19"/>
@@ -2190,20 +2083,29 @@
       </w:r>
       <w:r>
         <w:rPr>
-          <w:rFonts w:ascii="Courier New" w:hAnsi="Courier New" w:cs="Courier New"/>
-          <w:sz w:val="19"/>
-          <w:szCs w:val="19"/>
-        </w:rPr>
-        <w:t>, z - y);</w:t>
-      </w:r>
-      <w:r>
-        <w:rPr>
-          <w:rFonts w:ascii="Courier New" w:hAnsi="Courier New" w:cs="Courier New"/>
+          <w:rFonts w:ascii="Consolas" w:hAnsi="Consolas" w:cs="Consolas"/>
+          <w:sz w:val="19"/>
+          <w:szCs w:val="19"/>
+        </w:rPr>
+        <w:t xml:space="preserve">, z - y); </w:t>
+      </w:r>
+      <w:r>
+        <w:rPr>
+          <w:rFonts w:ascii="Consolas" w:hAnsi="Consolas" w:cs="Consolas"/>
           <w:color w:val="008000"/>
           <w:sz w:val="19"/>
           <w:szCs w:val="19"/>
         </w:rPr>
-        <w:t xml:space="preserve"> // (3, -8)</w:t>
+        <w:t>// (3,5, -8,</w:t>
+      </w:r>
+      <w:r>
+        <w:rPr>
+          <w:rFonts w:ascii="Consolas" w:hAnsi="Consolas" w:cs="Consolas"/>
+          <w:color w:val="008000"/>
+          <w:sz w:val="19"/>
+          <w:szCs w:val="19"/>
+        </w:rPr>
+        <w:t>1)</w:t>
       </w:r>
     </w:p>
     <w:p>
@@ -2212,25 +2114,25 @@
         <w:autoSpaceDN w:val="0"/>
         <w:adjustRightInd w:val="0"/>
         <w:spacing w:after="0" w:line="240" w:lineRule="auto"/>
-        <w:ind w:left="567"/>
-        <w:rPr>
-          <w:rFonts w:ascii="Courier New" w:hAnsi="Courier New" w:cs="Courier New"/>
-          <w:sz w:val="19"/>
-          <w:szCs w:val="19"/>
-          <w:lang w:val="ru-RU"/>
-        </w:rPr>
-      </w:pPr>
-      <w:r>
-        <w:rPr>
-          <w:rFonts w:ascii="Courier New" w:hAnsi="Courier New" w:cs="Courier New"/>
-          <w:sz w:val="19"/>
-          <w:szCs w:val="19"/>
-        </w:rPr>
-        <w:t xml:space="preserve">    </w:t>
-      </w:r>
-      <w:r>
-        <w:rPr>
-          <w:rFonts w:ascii="Courier New" w:hAnsi="Courier New" w:cs="Courier New"/>
+        <w:ind w:left="284"/>
+        <w:rPr>
+          <w:rFonts w:ascii="Consolas" w:hAnsi="Consolas" w:cs="Consolas"/>
+          <w:sz w:val="19"/>
+          <w:szCs w:val="19"/>
+          <w:lang w:val="ru-RU"/>
+        </w:rPr>
+      </w:pPr>
+      <w:r>
+        <w:rPr>
+          <w:rFonts w:ascii="Consolas" w:hAnsi="Consolas" w:cs="Consolas"/>
+          <w:sz w:val="19"/>
+          <w:szCs w:val="19"/>
+        </w:rPr>
+        <w:tab/>
+      </w:r>
+      <w:r>
+        <w:rPr>
+          <w:rFonts w:ascii="Consolas" w:hAnsi="Consolas" w:cs="Consolas"/>
           <w:sz w:val="19"/>
           <w:szCs w:val="19"/>
           <w:lang w:val="ru-RU"/>
@@ -2244,17 +2146,17 @@
         <w:autoSpaceDN w:val="0"/>
         <w:adjustRightInd w:val="0"/>
         <w:spacing w:after="0" w:line="240" w:lineRule="auto"/>
-        <w:ind w:left="567"/>
-        <w:rPr>
-          <w:rFonts w:ascii="Courier New" w:hAnsi="Courier New" w:cs="Courier New"/>
-          <w:sz w:val="19"/>
-          <w:szCs w:val="19"/>
-          <w:lang w:val="ru-RU"/>
-        </w:rPr>
-      </w:pPr>
-      <w:r>
-        <w:rPr>
-          <w:rFonts w:ascii="Courier New" w:hAnsi="Courier New" w:cs="Courier New"/>
+        <w:ind w:left="284"/>
+        <w:rPr>
+          <w:rFonts w:ascii="Consolas" w:hAnsi="Consolas" w:cs="Consolas"/>
+          <w:sz w:val="19"/>
+          <w:szCs w:val="19"/>
+          <w:lang w:val="ru-RU"/>
+        </w:rPr>
+      </w:pPr>
+      <w:r>
+        <w:rPr>
+          <w:rFonts w:ascii="Consolas" w:hAnsi="Consolas" w:cs="Consolas"/>
           <w:sz w:val="19"/>
           <w:szCs w:val="19"/>
           <w:lang w:val="ru-RU"/>
@@ -2264,20 +2166,7 @@
     </w:p>
     <w:p>
       <w:pPr>
-        <w:autoSpaceDE w:val="0"/>
-        <w:autoSpaceDN w:val="0"/>
-        <w:adjustRightInd w:val="0"/>
-        <w:spacing w:after="0" w:line="240" w:lineRule="auto"/>
-        <w:rPr>
-          <w:rFonts w:ascii="Consolas" w:hAnsi="Consolas" w:cs="Consolas"/>
-          <w:sz w:val="19"/>
-          <w:szCs w:val="19"/>
-          <w:lang w:val="ru-RU"/>
-        </w:rPr>
-      </w:pPr>
-    </w:p>
-    <w:p>
-      <w:pPr>
+        <w:spacing w:before="120"/>
         <w:rPr>
           <w:lang w:val="ru-RU"/>
         </w:rPr>
@@ -2298,57 +2187,104 @@
       </w:pPr>
       <w:r>
         <w:rPr>
-          <w:lang w:val="ru-RU"/>
-        </w:rPr>
-        <w:t>17+i8</w:t>
-      </w:r>
-      <w:r>
-        <w:rPr>
-          <w:lang w:val="ru-RU"/>
+          <w:rFonts w:ascii="Consolas" w:hAnsi="Consolas" w:cs="Consolas"/>
+          <w:color w:val="000000"/>
+          <w:sz w:val="20"/>
+          <w:szCs w:val="20"/>
+        </w:rPr>
+        <w:t>17</w:t>
+      </w:r>
+      <w:proofErr w:type="gramStart"/>
+      <w:r>
+        <w:rPr>
+          <w:rFonts w:ascii="Consolas" w:hAnsi="Consolas" w:cs="Consolas"/>
+          <w:color w:val="000000"/>
+          <w:sz w:val="20"/>
+          <w:szCs w:val="20"/>
+        </w:rPr>
+        <w:t>,5</w:t>
+      </w:r>
+      <w:proofErr w:type="gramEnd"/>
+      <w:r>
+        <w:rPr>
+          <w:rFonts w:ascii="Consolas" w:hAnsi="Consolas" w:cs="Consolas"/>
+          <w:color w:val="000000"/>
+          <w:sz w:val="20"/>
+          <w:szCs w:val="20"/>
+        </w:rPr>
+        <w:t>+i8,1</w:t>
+      </w:r>
+      <w:r>
+        <w:rPr>
+          <w:rFonts w:ascii="Consolas" w:hAnsi="Consolas" w:cs="Consolas"/>
+          <w:color w:val="000000"/>
+          <w:sz w:val="20"/>
+          <w:szCs w:val="20"/>
         </w:rPr>
         <w:br/>
       </w:r>
       <w:r>
         <w:rPr>
-          <w:lang w:val="ru-RU"/>
-        </w:rPr>
-        <w:t>-3+i8</w:t>
-      </w:r>
-      <w:r>
-        <w:rPr>
-          <w:lang w:val="ru-RU"/>
+          <w:rFonts w:ascii="Consolas" w:hAnsi="Consolas" w:cs="Consolas"/>
+          <w:color w:val="000000"/>
+          <w:sz w:val="20"/>
+          <w:szCs w:val="20"/>
+        </w:rPr>
+        <w:t>-2,5+i8,1</w:t>
+      </w:r>
+      <w:r>
+        <w:rPr>
+          <w:rFonts w:ascii="Consolas" w:hAnsi="Consolas" w:cs="Consolas"/>
+          <w:color w:val="000000"/>
+          <w:sz w:val="20"/>
+          <w:szCs w:val="20"/>
         </w:rPr>
         <w:br/>
       </w:r>
       <w:r>
         <w:rPr>
-          <w:lang w:val="ru-RU"/>
-        </w:rPr>
-        <w:t>10+i0</w:t>
-      </w:r>
-      <w:r>
-        <w:rPr>
-          <w:lang w:val="ru-RU"/>
+          <w:rFonts w:ascii="Consolas" w:hAnsi="Consolas" w:cs="Consolas"/>
+          <w:color w:val="000000"/>
+          <w:sz w:val="20"/>
+          <w:szCs w:val="20"/>
+        </w:rPr>
+        <w:t>10,5</w:t>
+      </w:r>
+      <w:r>
+        <w:rPr>
+          <w:rFonts w:ascii="Consolas" w:hAnsi="Consolas" w:cs="Consolas"/>
+          <w:color w:val="000000"/>
+          <w:sz w:val="20"/>
+          <w:szCs w:val="20"/>
         </w:rPr>
         <w:br/>
       </w:r>
       <w:r>
         <w:rPr>
-          <w:lang w:val="ru-RU"/>
-        </w:rPr>
-        <w:t>3-i8</w:t>
-      </w:r>
-      <w:r>
-        <w:rPr>
-          <w:lang w:val="ru-RU"/>
+          <w:rFonts w:ascii="Consolas" w:hAnsi="Consolas" w:cs="Consolas"/>
+          <w:color w:val="000000"/>
+          <w:sz w:val="20"/>
+          <w:szCs w:val="20"/>
+        </w:rPr>
+        <w:t>3,5-i8,1</w:t>
+      </w:r>
+      <w:r>
+        <w:rPr>
+          <w:rFonts w:ascii="Consolas" w:hAnsi="Consolas" w:cs="Consolas"/>
+          <w:color w:val="000000"/>
+          <w:sz w:val="20"/>
+          <w:szCs w:val="20"/>
         </w:rPr>
         <w:br/>
       </w:r>
       <w:r>
         <w:rPr>
-          <w:lang w:val="ru-RU"/>
-        </w:rPr>
-        <w:t>(3, -8)</w:t>
+          <w:rFonts w:ascii="Consolas" w:hAnsi="Consolas" w:cs="Consolas"/>
+          <w:color w:val="000000"/>
+          <w:sz w:val="20"/>
+          <w:szCs w:val="20"/>
+        </w:rPr>
+        <w:t>(3,5, -8,1)</w:t>
       </w:r>
     </w:p>
     <w:p>

</xml_diff>

<commit_message>
Clarified "complex number" homework
</commit_message>
<xml_diff>
--- a/Homework/complex-number.docx
+++ b/Homework/complex-number.docx
@@ -285,7 +285,7 @@
       <w:pPr>
         <w:pStyle w:val="ListParagraph"/>
         <w:numPr>
-          <w:ilvl w:val="0"/>
+          <w:ilvl w:val="1"/>
           <w:numId w:val="1"/>
         </w:numPr>
         <w:rPr>
@@ -296,61 +296,27 @@
         <w:rPr>
           <w:lang w:val="ru-RU"/>
         </w:rPr>
-        <w:t xml:space="preserve">Класс должен реализовывать </w:t>
-      </w:r>
-      <w:r>
-        <w:rPr>
-          <w:lang w:val="ru-RU"/>
-        </w:rPr>
-        <w:t xml:space="preserve">операторы </w:t>
-      </w:r>
-      <w:r>
-        <w:rPr>
-          <w:lang w:val="ru-RU"/>
-        </w:rPr>
-        <w:t xml:space="preserve">равенства </w:t>
-      </w:r>
-      <w:r>
-        <w:rPr>
-          <w:lang w:val="ru-RU"/>
-        </w:rPr>
-        <w:t xml:space="preserve">(==) и </w:t>
-      </w:r>
-      <w:r>
-        <w:rPr>
-          <w:lang w:val="ru-RU"/>
-        </w:rPr>
-        <w:t>неравенства</w:t>
-      </w:r>
-      <w:r>
-        <w:rPr>
-          <w:lang w:val="ru-RU"/>
-        </w:rPr>
-        <w:t xml:space="preserve"> (!=)</w:t>
-      </w:r>
-      <w:r>
-        <w:rPr>
-          <w:lang w:val="ru-RU"/>
-        </w:rPr>
-        <w:t>,а также</w:t>
-      </w:r>
-      <w:r>
-        <w:rPr>
-          <w:lang w:val="ru-RU"/>
-        </w:rPr>
-        <w:t xml:space="preserve"> переопределять метод </w:t>
-      </w:r>
-      <w:r>
-        <w:rPr>
-          <w:lang w:val="ru-RU"/>
-        </w:rPr>
-        <w:t>Equals()</w:t>
-      </w:r>
-      <w:r>
-        <w:rPr>
-          <w:lang w:val="ru-RU"/>
-        </w:rPr>
-        <w:t>;</w:t>
+        <w:t xml:space="preserve">Операторы «+»и «-» </w:t>
+      </w:r>
+      <w:r>
+        <w:rPr>
+          <w:lang w:val="ru-RU"/>
+        </w:rPr>
+        <w:t>дол</w:t>
+      </w:r>
+      <w:r>
+        <w:rPr>
+          <w:lang w:val="ru-RU"/>
+        </w:rPr>
+        <w:t>жны работать как с комплексными числами так и числами с плавающей точкой. В посл</w:t>
+      </w:r>
+      <w:bookmarkStart w:id="0" w:name="_GoBack"/>
+      <w:bookmarkEnd w:id="0"/>
+      <w:r>
+        <w:rPr>
+          <w:lang w:val="ru-RU"/>
+        </w:rPr>
+        <w:t>еднем случае следует выполнять операцию так как будто мнимая часть равна нулю.</w:t>
       </w:r>
     </w:p>
     <w:p>
@@ -368,6 +334,78 @@
         <w:rPr>
           <w:lang w:val="ru-RU"/>
         </w:rPr>
+        <w:t xml:space="preserve">Класс должен реализовывать </w:t>
+      </w:r>
+      <w:r>
+        <w:rPr>
+          <w:lang w:val="ru-RU"/>
+        </w:rPr>
+        <w:t xml:space="preserve">операторы </w:t>
+      </w:r>
+      <w:r>
+        <w:rPr>
+          <w:lang w:val="ru-RU"/>
+        </w:rPr>
+        <w:t xml:space="preserve">равенства </w:t>
+      </w:r>
+      <w:r>
+        <w:rPr>
+          <w:lang w:val="ru-RU"/>
+        </w:rPr>
+        <w:t xml:space="preserve">(==) и </w:t>
+      </w:r>
+      <w:r>
+        <w:rPr>
+          <w:lang w:val="ru-RU"/>
+        </w:rPr>
+        <w:t>неравенства</w:t>
+      </w:r>
+      <w:r>
+        <w:rPr>
+          <w:lang w:val="ru-RU"/>
+        </w:rPr>
+        <w:t xml:space="preserve"> (!=)</w:t>
+      </w:r>
+      <w:r>
+        <w:rPr>
+          <w:lang w:val="ru-RU"/>
+        </w:rPr>
+        <w:t>,а также</w:t>
+      </w:r>
+      <w:r>
+        <w:rPr>
+          <w:lang w:val="ru-RU"/>
+        </w:rPr>
+        <w:t xml:space="preserve"> переопределять метод </w:t>
+      </w:r>
+      <w:r>
+        <w:rPr>
+          <w:lang w:val="ru-RU"/>
+        </w:rPr>
+        <w:t>Equals()</w:t>
+      </w:r>
+      <w:r>
+        <w:rPr>
+          <w:lang w:val="ru-RU"/>
+        </w:rPr>
+        <w:t>;</w:t>
+      </w:r>
+    </w:p>
+    <w:p>
+      <w:pPr>
+        <w:pStyle w:val="ListParagraph"/>
+        <w:numPr>
+          <w:ilvl w:val="0"/>
+          <w:numId w:val="1"/>
+        </w:numPr>
+        <w:rPr>
+          <w:lang w:val="ru-RU"/>
+        </w:rPr>
+      </w:pPr>
+      <w:r>
+        <w:rPr>
+          <w:lang w:val="ru-RU"/>
+        </w:rPr>
         <w:t xml:space="preserve">Он должен переопределять метод </w:t>
       </w:r>
       <w:proofErr w:type="spellStart"/>
@@ -632,7 +670,7 @@
         <w:rPr>
           <w:lang w:val="ru-RU"/>
         </w:rPr>
-        <w:t>алгебраической формой</w:t>
+        <w:t>алгебраическая форма</w:t>
       </w:r>
       <w:r>
         <w:rPr>
@@ -656,6 +694,137 @@
           <w:lang w:val="ru-RU"/>
         </w:rPr>
         <w:t>мнимая)»</w:t>
+      </w:r>
+      <w:r>
+        <w:rPr>
+          <w:lang w:val="ru-RU"/>
+        </w:rPr>
+        <w:t>.</w:t>
+      </w:r>
+      <w:r>
+        <w:rPr>
+          <w:lang w:val="ru-RU"/>
+        </w:rPr>
+        <w:t xml:space="preserve"> </w:t>
+      </w:r>
+      <w:r>
+        <w:rPr>
+          <w:lang w:val="ru-RU"/>
+        </w:rPr>
+        <w:t>Обра</w:t>
+      </w:r>
+      <w:r>
+        <w:rPr>
+          <w:lang w:val="ru-RU"/>
+        </w:rPr>
+        <w:t>тите внимание</w:t>
+      </w:r>
+      <w:r>
+        <w:rPr>
+          <w:lang w:val="ru-RU"/>
+        </w:rPr>
+        <w:t xml:space="preserve"> что</w:t>
+      </w:r>
+      <w:r>
+        <w:rPr>
+          <w:lang w:val="ru-RU"/>
+        </w:rPr>
+        <w:t>,</w:t>
+      </w:r>
+      <w:r>
+        <w:rPr>
+          <w:lang w:val="ru-RU"/>
+        </w:rPr>
+        <w:t xml:space="preserve"> </w:t>
+      </w:r>
+      <w:r>
+        <w:rPr>
+          <w:lang w:val="ru-RU"/>
+        </w:rPr>
+        <w:t>когда</w:t>
+      </w:r>
+      <w:r>
+        <w:rPr>
+          <w:lang w:val="ru-RU"/>
+        </w:rPr>
+        <w:t xml:space="preserve"> </w:t>
+      </w:r>
+      <w:r>
+        <w:rPr>
+          <w:lang w:val="ru-RU"/>
+        </w:rPr>
+        <w:t xml:space="preserve">мнимая часть </w:t>
+      </w:r>
+      <w:r>
+        <w:rPr>
+          <w:lang w:val="ru-RU"/>
+        </w:rPr>
+        <w:t>отрицательная</w:t>
+      </w:r>
+      <w:r>
+        <w:rPr>
+          <w:lang w:val="ru-RU"/>
+        </w:rPr>
+        <w:t>, строка должна иметь вид «реальная -</w:t>
+      </w:r>
+      <w:r>
+        <w:rPr>
+          <w:lang w:val="ru-RU"/>
+        </w:rPr>
+        <w:t xml:space="preserve"> </w:t>
+      </w:r>
+      <w:proofErr w:type="spellStart"/>
+      <w:r>
+        <w:t>i</w:t>
+      </w:r>
+      <w:proofErr w:type="spellEnd"/>
+      <w:r>
+        <w:rPr>
+          <w:lang w:val="ru-RU"/>
+        </w:rPr>
+        <w:t>мнимая)»</w:t>
+      </w:r>
+      <w:r>
+        <w:rPr>
+          <w:lang w:val="ru-RU"/>
+        </w:rPr>
+        <w:t>;</w:t>
+      </w:r>
+    </w:p>
+    <w:p>
+      <w:pPr>
+        <w:pStyle w:val="ListParagraph"/>
+        <w:numPr>
+          <w:ilvl w:val="1"/>
+          <w:numId w:val="1"/>
+        </w:numPr>
+        <w:rPr>
+          <w:lang w:val="ru-RU"/>
+        </w:rPr>
+      </w:pPr>
+      <w:r>
+        <w:rPr>
+          <w:lang w:val="ru-RU"/>
+        </w:rPr>
+        <w:t xml:space="preserve">Если в качестве формата передано значение </w:t>
+      </w:r>
+      <w:r>
+        <w:t>null</w:t>
+      </w:r>
+      <w:r>
+        <w:rPr>
+          <w:lang w:val="ru-RU"/>
+        </w:rPr>
+        <w:t xml:space="preserve">, </w:t>
+      </w:r>
+      <w:r>
+        <w:rPr>
+          <w:lang w:val="ru-RU"/>
+        </w:rPr>
+        <w:t xml:space="preserve">то используем формат </w:t>
+      </w:r>
+      <w:r>
+        <w:t>A</w:t>
       </w:r>
       <w:r>
         <w:rPr>
@@ -1064,6 +1233,7 @@
         <w:rPr>
           <w:lang w:val="ru-RU"/>
         </w:rPr>
+        <w:lastRenderedPageBreak/>
         <w:t xml:space="preserve">Пример использования класса </w:t>
       </w:r>
       <w:r>
@@ -1125,7 +1295,6 @@
           <w:sz w:val="19"/>
           <w:szCs w:val="19"/>
         </w:rPr>
-        <w:lastRenderedPageBreak/>
         <w:t>ComplexNumber</w:t>
       </w:r>
       <w:proofErr w:type="spellEnd"/>
@@ -2009,8 +2178,6 @@
           <w:szCs w:val="19"/>
         </w:rPr>
       </w:pPr>
-      <w:bookmarkStart w:id="0" w:name="_GoBack"/>
-      <w:bookmarkEnd w:id="0"/>
       <w:r>
         <w:rPr>
           <w:rFonts w:ascii="Consolas" w:hAnsi="Consolas" w:cs="Consolas"/>
@@ -2222,6 +2389,7 @@
           <w:szCs w:val="20"/>
         </w:rPr>
         <w:br/>
+        <w:t>-2,5+i8,1</w:t>
       </w:r>
       <w:r>
         <w:rPr>
@@ -2230,7 +2398,8 @@
           <w:sz w:val="20"/>
           <w:szCs w:val="20"/>
         </w:rPr>
-        <w:t>-2,5+i8,1</w:t>
+        <w:br/>
+        <w:t>10,5</w:t>
       </w:r>
       <w:r>
         <w:rPr>
@@ -2240,6 +2409,7 @@
           <w:szCs w:val="20"/>
         </w:rPr>
         <w:br/>
+        <w:t>3,5-i8,1</w:t>
       </w:r>
       <w:r>
         <w:rPr>
@@ -2248,42 +2418,7 @@
           <w:sz w:val="20"/>
           <w:szCs w:val="20"/>
         </w:rPr>
-        <w:t>10,5</w:t>
-      </w:r>
-      <w:r>
-        <w:rPr>
-          <w:rFonts w:ascii="Consolas" w:hAnsi="Consolas" w:cs="Consolas"/>
-          <w:color w:val="000000"/>
-          <w:sz w:val="20"/>
-          <w:szCs w:val="20"/>
-        </w:rPr>
         <w:br/>
-      </w:r>
-      <w:r>
-        <w:rPr>
-          <w:rFonts w:ascii="Consolas" w:hAnsi="Consolas" w:cs="Consolas"/>
-          <w:color w:val="000000"/>
-          <w:sz w:val="20"/>
-          <w:szCs w:val="20"/>
-        </w:rPr>
-        <w:t>3,5-i8,1</w:t>
-      </w:r>
-      <w:r>
-        <w:rPr>
-          <w:rFonts w:ascii="Consolas" w:hAnsi="Consolas" w:cs="Consolas"/>
-          <w:color w:val="000000"/>
-          <w:sz w:val="20"/>
-          <w:szCs w:val="20"/>
-        </w:rPr>
-        <w:br/>
-      </w:r>
-      <w:r>
-        <w:rPr>
-          <w:rFonts w:ascii="Consolas" w:hAnsi="Consolas" w:cs="Consolas"/>
-          <w:color w:val="000000"/>
-          <w:sz w:val="20"/>
-          <w:szCs w:val="20"/>
-        </w:rPr>
         <w:t>(3,5, -8,1)</w:t>
       </w:r>
     </w:p>

</xml_diff>

<commit_message>
Changed task to use IEquatable<T>
</commit_message>
<xml_diff>
--- a/Homework/complex-number.docx
+++ b/Homework/complex-number.docx
@@ -499,11 +499,19 @@
         </w:rPr>
         <w:t xml:space="preserve">Он должен реализовывать интерфейс </w:t>
       </w:r>
+      <w:bookmarkStart w:id="0" w:name="_GoBack"/>
       <w:proofErr w:type="spellStart"/>
       <w:r>
-        <w:t>IComparable</w:t>
+        <w:t>IEquatable</w:t>
       </w:r>
       <w:proofErr w:type="spellEnd"/>
+      <w:r>
+        <w:rPr>
+          <w:lang w:val="ru-RU"/>
+        </w:rPr>
+        <w:t xml:space="preserve"> </w:t>
+      </w:r>
+      <w:bookmarkEnd w:id="0"/>
       <w:r>
         <w:rPr>
           <w:lang w:val="ru-RU"/>
@@ -865,9 +873,18 @@
     <w:p>
       <w:pPr>
         <w:pStyle w:val="Heading1"/>
-      </w:pPr>
-      <w:r>
-        <w:t>Unit-</w:t>
+        <w:rPr>
+          <w:lang w:val="ru-RU"/>
+        </w:rPr>
+      </w:pPr>
+      <w:r>
+        <w:t>Unit</w:t>
+      </w:r>
+      <w:r>
+        <w:rPr>
+          <w:lang w:val="ru-RU"/>
+        </w:rPr>
+        <w:t>-</w:t>
       </w:r>
       <w:r>
         <w:rPr>
@@ -1078,8 +1095,6 @@
         </w:rPr>
         <w:t>тесты.</w:t>
       </w:r>
-      <w:bookmarkStart w:id="0" w:name="_GoBack"/>
-      <w:bookmarkEnd w:id="0"/>
     </w:p>
     <w:p>
       <w:pPr>

</xml_diff>

<commit_message>
Clarified "complex number" task
</commit_message>
<xml_diff>
--- a/Homework/complex-number.docx
+++ b/Homework/complex-number.docx
@@ -593,22 +593,16 @@
         <w:rPr>
           <w:lang w:val="ru-RU"/>
         </w:rPr>
-        <w:t>(</w:t>
-      </w:r>
-      <w:r>
-        <w:t>Pair</w:t>
-      </w:r>
-      <w:r>
-        <w:rPr>
-          <w:lang w:val="ru-RU"/>
-        </w:rPr>
-        <w:t xml:space="preserve">, </w:t>
-      </w:r>
-      <w:r>
-        <w:rPr>
-          <w:lang w:val="ru-RU"/>
-        </w:rPr>
-        <w:t xml:space="preserve">пара) </w:t>
+        <w:t xml:space="preserve">или </w:t>
+      </w:r>
+      <w:r>
+        <w:t>p</w:t>
+      </w:r>
+      <w:r>
+        <w:rPr>
+          <w:lang w:val="ru-RU"/>
+        </w:rPr>
+        <w:t xml:space="preserve"> </w:t>
       </w:r>
       <w:r>
         <w:rPr>
@@ -653,28 +647,16 @@
         <w:rPr>
           <w:lang w:val="ru-RU"/>
         </w:rPr>
-        <w:t>(</w:t>
-      </w:r>
-      <w:r>
-        <w:t>Algebraic</w:t>
-      </w:r>
-      <w:r>
-        <w:rPr>
-          <w:lang w:val="ru-RU"/>
-        </w:rPr>
-        <w:t xml:space="preserve">, </w:t>
-      </w:r>
-      <w:r>
-        <w:rPr>
-          <w:lang w:val="ru-RU"/>
-        </w:rPr>
-        <w:t>алгебраическая форма</w:t>
-      </w:r>
-      <w:r>
-        <w:rPr>
-          <w:lang w:val="ru-RU"/>
-        </w:rPr>
-        <w:t xml:space="preserve">) </w:t>
+        <w:t xml:space="preserve">или </w:t>
+      </w:r>
+      <w:r>
+        <w:t>a</w:t>
+      </w:r>
+      <w:r>
+        <w:rPr>
+          <w:lang w:val="ru-RU"/>
+        </w:rPr>
+        <w:t xml:space="preserve"> </w:t>
       </w:r>
       <w:r>
         <w:rPr>
@@ -1668,6 +1650,8 @@
           <w:szCs w:val="19"/>
         </w:rPr>
       </w:pPr>
+      <w:bookmarkStart w:id="0" w:name="_GoBack"/>
+      <w:bookmarkEnd w:id="0"/>
       <w:proofErr w:type="gramStart"/>
       <w:r>
         <w:rPr>
@@ -1693,6 +1677,26 @@
           <w:color w:val="0000FF"/>
           <w:sz w:val="19"/>
           <w:szCs w:val="19"/>
+        </w:rPr>
+        <w:t>null</w:t>
+      </w:r>
+      <w:r>
+        <w:rPr>
+          <w:rFonts w:ascii="Consolas" w:hAnsi="Consolas" w:cs="Consolas"/>
+          <w:color w:val="000000"/>
+          <w:sz w:val="19"/>
+          <w:szCs w:val="19"/>
+          <w:highlight w:val="white"/>
+        </w:rPr>
+        <w:t xml:space="preserve"> &amp;&amp; x != </w:t>
+      </w:r>
+      <w:r>
+        <w:rPr>
+          <w:rFonts w:ascii="Consolas" w:hAnsi="Consolas" w:cs="Consolas"/>
+          <w:color w:val="0000FF"/>
+          <w:sz w:val="19"/>
+          <w:szCs w:val="19"/>
+          <w:highlight w:val="white"/>
         </w:rPr>
         <w:t>null</w:t>
       </w:r>
@@ -2622,8 +2626,6 @@
         </w:rPr>
         <w:t xml:space="preserve">   </w:t>
       </w:r>
-      <w:bookmarkStart w:id="0" w:name="_GoBack"/>
-      <w:bookmarkEnd w:id="0"/>
       <w:r>
         <w:rPr>
           <w:rFonts w:ascii="Consolas" w:eastAsia="Times New Roman" w:hAnsi="Consolas" w:cs="Consolas"/>

</xml_diff>

<commit_message>
Tips for implementing ComplexNumber
</commit_message>
<xml_diff>
--- a/Homework/complex-number.docx
+++ b/Homework/complex-number.docx
@@ -315,72 +315,35 @@
       <w:pPr>
         <w:pStyle w:val="ListParagraph"/>
         <w:numPr>
-          <w:ilvl w:val="0"/>
+          <w:ilvl w:val="1"/>
           <w:numId w:val="1"/>
         </w:numPr>
         <w:rPr>
-          <w:lang w:val="ru-RU"/>
-        </w:rPr>
-      </w:pPr>
-      <w:r>
-        <w:rPr>
-          <w:lang w:val="ru-RU"/>
-        </w:rPr>
-        <w:t xml:space="preserve">Класс должен реализовывать </w:t>
-      </w:r>
-      <w:r>
-        <w:rPr>
-          <w:lang w:val="ru-RU"/>
-        </w:rPr>
-        <w:t xml:space="preserve">операторы </w:t>
-      </w:r>
-      <w:r>
-        <w:rPr>
-          <w:lang w:val="ru-RU"/>
-        </w:rPr>
-        <w:t xml:space="preserve">равенства </w:t>
-      </w:r>
-      <w:r>
-        <w:rPr>
-          <w:lang w:val="ru-RU"/>
-        </w:rPr>
-        <w:t xml:space="preserve">(==) и </w:t>
-      </w:r>
-      <w:r>
-        <w:rPr>
-          <w:lang w:val="ru-RU"/>
-        </w:rPr>
-        <w:t>неравенства</w:t>
-      </w:r>
-      <w:r>
-        <w:rPr>
-          <w:lang w:val="ru-RU"/>
-        </w:rPr>
-        <w:t xml:space="preserve"> (!=)</w:t>
-      </w:r>
-      <w:r>
-        <w:rPr>
-          <w:lang w:val="ru-RU"/>
-        </w:rPr>
-        <w:t>,а также</w:t>
-      </w:r>
-      <w:r>
-        <w:rPr>
-          <w:lang w:val="ru-RU"/>
-        </w:rPr>
-        <w:t xml:space="preserve"> переопределять метод </w:t>
-      </w:r>
-      <w:r>
-        <w:rPr>
-          <w:lang w:val="ru-RU"/>
-        </w:rPr>
-        <w:t>Equals()</w:t>
-      </w:r>
-      <w:r>
-        <w:rPr>
-          <w:lang w:val="ru-RU"/>
-        </w:rPr>
-        <w:t>;</w:t>
+          <w:i/>
+          <w:lang w:val="ru-RU"/>
+        </w:rPr>
+      </w:pPr>
+      <w:r>
+        <w:rPr>
+          <w:i/>
+          <w:u w:val="single"/>
+          <w:lang w:val="ru-RU"/>
+        </w:rPr>
+        <w:t>Примечание:</w:t>
+      </w:r>
+      <w:r>
+        <w:rPr>
+          <w:i/>
+          <w:lang w:val="ru-RU"/>
+        </w:rPr>
+        <w:t xml:space="preserve"> смотрите слайды посвященные перегрузке бинарных операторов и операторов преобразования типов в презентации </w:t>
+      </w:r>
+      <w:r>
+        <w:rPr>
+          <w:i/>
+          <w:lang w:val="ru-RU"/>
+        </w:rPr>
+        <w:t>lesson-02-oop.pptx</w:t>
       </w:r>
     </w:p>
     <w:p>
@@ -398,18 +361,55 @@
         <w:rPr>
           <w:lang w:val="ru-RU"/>
         </w:rPr>
-        <w:t xml:space="preserve">Он должен переопределять метод </w:t>
-      </w:r>
-      <w:proofErr w:type="spellStart"/>
-      <w:r>
-        <w:t>ToString</w:t>
-      </w:r>
-      <w:proofErr w:type="spellEnd"/>
-      <w:r>
-        <w:rPr>
-          <w:lang w:val="ru-RU"/>
-        </w:rPr>
-        <w:t>()</w:t>
+        <w:t xml:space="preserve">Класс должен реализовывать </w:t>
+      </w:r>
+      <w:r>
+        <w:rPr>
+          <w:lang w:val="ru-RU"/>
+        </w:rPr>
+        <w:t xml:space="preserve">операторы </w:t>
+      </w:r>
+      <w:r>
+        <w:rPr>
+          <w:lang w:val="ru-RU"/>
+        </w:rPr>
+        <w:t xml:space="preserve">равенства </w:t>
+      </w:r>
+      <w:r>
+        <w:rPr>
+          <w:lang w:val="ru-RU"/>
+        </w:rPr>
+        <w:t xml:space="preserve">(==) и </w:t>
+      </w:r>
+      <w:r>
+        <w:rPr>
+          <w:lang w:val="ru-RU"/>
+        </w:rPr>
+        <w:t>неравенства</w:t>
+      </w:r>
+      <w:r>
+        <w:rPr>
+          <w:lang w:val="ru-RU"/>
+        </w:rPr>
+        <w:t xml:space="preserve"> (!=)</w:t>
+      </w:r>
+      <w:r>
+        <w:rPr>
+          <w:lang w:val="ru-RU"/>
+        </w:rPr>
+        <w:t>,а также</w:t>
+      </w:r>
+      <w:r>
+        <w:rPr>
+          <w:lang w:val="ru-RU"/>
+        </w:rPr>
+        <w:t xml:space="preserve"> переопределять метод </w:t>
+      </w:r>
+      <w:r>
+        <w:rPr>
+          <w:lang w:val="ru-RU"/>
+        </w:rPr>
+        <w:t>Equals()</w:t>
       </w:r>
       <w:r>
         <w:rPr>
@@ -431,55 +431,25 @@
       </w:pPr>
       <w:r>
         <w:rPr>
-          <w:lang w:val="ru-RU"/>
-        </w:rPr>
-        <w:t xml:space="preserve">Вызов </w:t>
-      </w:r>
-      <w:proofErr w:type="spellStart"/>
-      <w:r>
-        <w:t>ToString</w:t>
-      </w:r>
-      <w:proofErr w:type="spellEnd"/>
-      <w:r>
-        <w:rPr>
-          <w:lang w:val="ru-RU"/>
-        </w:rPr>
-        <w:t xml:space="preserve">() </w:t>
-      </w:r>
-      <w:r>
-        <w:rPr>
-          <w:lang w:val="ru-RU"/>
-        </w:rPr>
-        <w:t xml:space="preserve">должен возвращать алгебраическую форму числа то есть </w:t>
-      </w:r>
-      <w:r>
-        <w:rPr>
-          <w:lang w:val="ru-RU"/>
-        </w:rPr>
-        <w:t>строк</w:t>
-      </w:r>
-      <w:r>
-        <w:rPr>
-          <w:lang w:val="ru-RU"/>
-        </w:rPr>
-        <w:t>у</w:t>
-      </w:r>
-      <w:r>
-        <w:rPr>
-          <w:lang w:val="ru-RU"/>
-        </w:rPr>
-        <w:t xml:space="preserve"> вида «реальная + </w:t>
-      </w:r>
-      <w:proofErr w:type="spellStart"/>
-      <w:r>
-        <w:t>i</w:t>
-      </w:r>
-      <w:proofErr w:type="spellEnd"/>
-      <w:r>
-        <w:rPr>
-          <w:lang w:val="ru-RU"/>
-        </w:rPr>
-        <w:t>мнимая)»</w:t>
+          <w:i/>
+          <w:u w:val="single"/>
+          <w:lang w:val="ru-RU"/>
+        </w:rPr>
+        <w:t>Примечание:</w:t>
+      </w:r>
+      <w:r>
+        <w:rPr>
+          <w:i/>
+          <w:lang w:val="ru-RU"/>
+        </w:rPr>
+        <w:t xml:space="preserve"> смотрите слайд посвященный перегрузке операторов равенства в презентации </w:t>
+      </w:r>
+      <w:r>
+        <w:rPr>
+          <w:i/>
+          <w:lang w:val="ru-RU"/>
+        </w:rPr>
+        <w:t>lesson-02-oop.pptx</w:t>
       </w:r>
     </w:p>
     <w:p>
@@ -497,41 +467,88 @@
         <w:rPr>
           <w:lang w:val="ru-RU"/>
         </w:rPr>
-        <w:t xml:space="preserve">Он должен реализовывать интерфейс </w:t>
+        <w:t xml:space="preserve">Он должен переопределять метод </w:t>
       </w:r>
       <w:proofErr w:type="spellStart"/>
       <w:r>
-        <w:t>IEquatable</w:t>
+        <w:t>ToString</w:t>
       </w:r>
       <w:proofErr w:type="spellEnd"/>
       <w:r>
         <w:rPr>
           <w:lang w:val="ru-RU"/>
         </w:rPr>
-        <w:t xml:space="preserve"> </w:t>
-      </w:r>
-      <w:r>
-        <w:rPr>
-          <w:lang w:val="ru-RU"/>
-        </w:rPr>
-        <w:t>&lt;</w:t>
+        <w:t>()</w:t>
+      </w:r>
+      <w:r>
+        <w:rPr>
+          <w:lang w:val="ru-RU"/>
+        </w:rPr>
+        <w:t>;</w:t>
+      </w:r>
+    </w:p>
+    <w:p>
+      <w:pPr>
+        <w:pStyle w:val="ListParagraph"/>
+        <w:numPr>
+          <w:ilvl w:val="1"/>
+          <w:numId w:val="1"/>
+        </w:numPr>
+        <w:rPr>
+          <w:lang w:val="ru-RU"/>
+        </w:rPr>
+      </w:pPr>
+      <w:r>
+        <w:rPr>
+          <w:lang w:val="ru-RU"/>
+        </w:rPr>
+        <w:t xml:space="preserve">Вызов </w:t>
       </w:r>
       <w:proofErr w:type="spellStart"/>
       <w:r>
-        <w:t>ComplexNumber</w:t>
+        <w:t>ToString</w:t>
       </w:r>
       <w:proofErr w:type="spellEnd"/>
       <w:r>
         <w:rPr>
           <w:lang w:val="ru-RU"/>
         </w:rPr>
-        <w:t xml:space="preserve"> &gt;</w:t>
-      </w:r>
-      <w:r>
-        <w:rPr>
-          <w:lang w:val="ru-RU"/>
-        </w:rPr>
-        <w:t>;</w:t>
+        <w:t xml:space="preserve">() </w:t>
+      </w:r>
+      <w:r>
+        <w:rPr>
+          <w:lang w:val="ru-RU"/>
+        </w:rPr>
+        <w:t xml:space="preserve">должен возвращать алгебраическую форму числа то есть </w:t>
+      </w:r>
+      <w:r>
+        <w:rPr>
+          <w:lang w:val="ru-RU"/>
+        </w:rPr>
+        <w:t>строк</w:t>
+      </w:r>
+      <w:r>
+        <w:rPr>
+          <w:lang w:val="ru-RU"/>
+        </w:rPr>
+        <w:t>у</w:t>
+      </w:r>
+      <w:r>
+        <w:rPr>
+          <w:lang w:val="ru-RU"/>
+        </w:rPr>
+        <w:t xml:space="preserve"> вида «реальная + </w:t>
+      </w:r>
+      <w:proofErr w:type="spellStart"/>
+      <w:r>
+        <w:t>i</w:t>
+      </w:r>
+      <w:proofErr w:type="spellEnd"/>
+      <w:r>
+        <w:rPr>
+          <w:lang w:val="ru-RU"/>
+        </w:rPr>
+        <w:t>мнимая)»</w:t>
       </w:r>
     </w:p>
     <w:p>
@@ -847,7 +864,15 @@
         <w:rPr>
           <w:lang w:val="ru-RU"/>
         </w:rPr>
-        <w:t xml:space="preserve"> при использовании неизвестного формата должно генерироваться исключение </w:t>
+        <w:t xml:space="preserve"> при ис</w:t>
+      </w:r>
+      <w:bookmarkStart w:id="0" w:name="_GoBack"/>
+      <w:bookmarkEnd w:id="0"/>
+      <w:r>
+        <w:rPr>
+          <w:lang w:val="ru-RU"/>
+        </w:rPr>
+        <w:t xml:space="preserve">пользовании неизвестного формата должно генерироваться исключение </w:t>
       </w:r>
       <w:r>
         <w:rPr>
@@ -859,7 +884,122 @@
         <w:rPr>
           <w:lang w:val="ru-RU"/>
         </w:rPr>
-        <w:t>:</w:t>
+        <w:t>.</w:t>
+      </w:r>
+    </w:p>
+    <w:p>
+      <w:pPr>
+        <w:pStyle w:val="ListParagraph"/>
+        <w:numPr>
+          <w:ilvl w:val="1"/>
+          <w:numId w:val="1"/>
+        </w:numPr>
+        <w:rPr>
+          <w:lang w:val="ru-RU"/>
+        </w:rPr>
+      </w:pPr>
+      <w:r>
+        <w:rPr>
+          <w:i/>
+          <w:u w:val="single"/>
+          <w:lang w:val="ru-RU"/>
+        </w:rPr>
+        <w:t>Примечание:</w:t>
+      </w:r>
+      <w:r>
+        <w:rPr>
+          <w:i/>
+          <w:lang w:val="ru-RU"/>
+        </w:rPr>
+        <w:t xml:space="preserve"> смотрите слайд посвященный</w:t>
+      </w:r>
+      <w:r>
+        <w:rPr>
+          <w:i/>
+          <w:lang w:val="ru-RU"/>
+        </w:rPr>
+        <w:t xml:space="preserve"> </w:t>
+      </w:r>
+      <w:r>
+        <w:rPr>
+          <w:i/>
+          <w:lang w:val="ru-RU"/>
+        </w:rPr>
+        <w:t xml:space="preserve">интерфейсу </w:t>
+      </w:r>
+      <w:proofErr w:type="spellStart"/>
+      <w:r>
+        <w:rPr>
+          <w:i/>
+        </w:rPr>
+        <w:t>IFormattable</w:t>
+      </w:r>
+      <w:proofErr w:type="spellEnd"/>
+      <w:r>
+        <w:rPr>
+          <w:i/>
+          <w:lang w:val="ru-RU"/>
+        </w:rPr>
+        <w:t xml:space="preserve"> </w:t>
+      </w:r>
+      <w:r>
+        <w:rPr>
+          <w:i/>
+          <w:lang w:val="ru-RU"/>
+        </w:rPr>
+        <w:t>в презентации lesson-02-oop.pptx</w:t>
+      </w:r>
+    </w:p>
+    <w:p>
+      <w:pPr>
+        <w:pStyle w:val="ListParagraph"/>
+        <w:numPr>
+          <w:ilvl w:val="0"/>
+          <w:numId w:val="1"/>
+        </w:numPr>
+        <w:rPr>
+          <w:lang w:val="ru-RU"/>
+        </w:rPr>
+      </w:pPr>
+      <w:r>
+        <w:rPr>
+          <w:lang w:val="ru-RU"/>
+        </w:rPr>
+        <w:t xml:space="preserve">Он должен реализовывать интерфейс </w:t>
+      </w:r>
+      <w:proofErr w:type="spellStart"/>
+      <w:r>
+        <w:t>IEquatable</w:t>
+      </w:r>
+      <w:proofErr w:type="spellEnd"/>
+      <w:r>
+        <w:rPr>
+          <w:lang w:val="ru-RU"/>
+        </w:rPr>
+        <w:t xml:space="preserve"> </w:t>
+      </w:r>
+      <w:r>
+        <w:rPr>
+          <w:lang w:val="ru-RU"/>
+        </w:rPr>
+        <w:t>&lt;</w:t>
+      </w:r>
+      <w:proofErr w:type="spellStart"/>
+      <w:r>
+        <w:t>ComplexNumber</w:t>
+      </w:r>
+      <w:proofErr w:type="spellEnd"/>
+      <w:r>
+        <w:rPr>
+          <w:lang w:val="ru-RU"/>
+        </w:rPr>
+        <w:t xml:space="preserve"> &gt;</w:t>
+      </w:r>
+      <w:r>
+        <w:rPr>
+          <w:lang w:val="ru-RU"/>
+        </w:rPr>
+        <w:t>;</w:t>
       </w:r>
     </w:p>
     <w:p>
@@ -1089,6 +1229,12 @@
         </w:rPr>
         <w:t>тесты.</w:t>
       </w:r>
+      <w:r>
+        <w:rPr>
+          <w:lang w:val="ru-RU"/>
+        </w:rPr>
+        <w:t xml:space="preserve"> Успешное выполнение всех тестов означает правильность выполнения задания.</w:t>
+      </w:r>
     </w:p>
     <w:p>
       <w:pPr>
@@ -1101,6 +1247,7 @@
         <w:rPr>
           <w:lang w:val="ru-RU"/>
         </w:rPr>
+        <w:lastRenderedPageBreak/>
         <w:t>Правила работы с комплексными числами</w:t>
       </w:r>
     </w:p>
@@ -1314,7 +1461,6 @@
         </w:numPr>
       </w:pPr>
       <w:r>
-        <w:lastRenderedPageBreak/>
         <w:t xml:space="preserve"> (</w:t>
       </w:r>
       <w:proofErr w:type="spellStart"/>
@@ -1650,8 +1796,6 @@
           <w:szCs w:val="19"/>
         </w:rPr>
       </w:pPr>
-      <w:bookmarkStart w:id="0" w:name="_GoBack"/>
-      <w:bookmarkEnd w:id="0"/>
       <w:proofErr w:type="gramStart"/>
       <w:r>
         <w:rPr>
@@ -2853,6 +2997,7 @@
           <w:sz w:val="20"/>
           <w:szCs w:val="20"/>
         </w:rPr>
+        <w:lastRenderedPageBreak/>
         <w:t>(3,5, -8,1)</w:t>
       </w:r>
       <w:r>

</xml_diff>